<commit_message>
Configurando o JWT na API
</commit_message>
<xml_diff>
--- a/PassoAPasso.docx
+++ b/PassoAPasso.docx
@@ -279,9 +279,8 @@
           <w:szCs w:val="21"/>
           <w:lang w:eastAsia="pt-BR"/>
         </w:rPr>
-        <w:t xml:space="preserve"> da </w:t>
-      </w:r>
-      <w:proofErr w:type="spellStart"/>
+        <w:t xml:space="preserve"> da p</w:t>
+      </w:r>
       <w:r>
         <w:rPr>
           <w:rFonts w:ascii="Proxima" w:eastAsia="Times New Roman" w:hAnsi="Proxima" w:cs="Times New Roman"/>
@@ -290,9 +289,8 @@
           <w:szCs w:val="21"/>
           <w:lang w:eastAsia="pt-BR"/>
         </w:rPr>
-        <w:t>psata</w:t>
-      </w:r>
-      <w:proofErr w:type="spellEnd"/>
+        <w:t>a</w:t>
+      </w:r>
       <w:r>
         <w:rPr>
           <w:rFonts w:ascii="Proxima" w:eastAsia="Times New Roman" w:hAnsi="Proxima" w:cs="Times New Roman"/>
@@ -301,7 +299,17 @@
           <w:szCs w:val="21"/>
           <w:lang w:eastAsia="pt-BR"/>
         </w:rPr>
-        <w:t xml:space="preserve"> web</w:t>
+        <w:t>s</w:t>
+      </w:r>
+      <w:r>
+        <w:rPr>
+          <w:rFonts w:ascii="Proxima" w:eastAsia="Times New Roman" w:hAnsi="Proxima" w:cs="Times New Roman"/>
+          <w:color w:val="2B3636"/>
+          <w:sz w:val="21"/>
+          <w:szCs w:val="21"/>
+          <w:lang w:eastAsia="pt-BR"/>
+        </w:rPr>
+        <w:t>ta web</w:t>
       </w:r>
     </w:p>
     <w:p>
@@ -351,8 +359,30 @@
           <w:szCs w:val="21"/>
           <w:lang w:eastAsia="pt-BR"/>
         </w:rPr>
-        <w:t xml:space="preserve"> na pasta servisse</w:t>
-      </w:r>
+        <w:t xml:space="preserve"> na pasta </w:t>
+      </w:r>
+      <w:proofErr w:type="spellStart"/>
+      <w:r>
+        <w:rPr>
+          <w:rFonts w:ascii="Proxima" w:eastAsia="Times New Roman" w:hAnsi="Proxima" w:cs="Times New Roman"/>
+          <w:color w:val="2B3636"/>
+          <w:sz w:val="21"/>
+          <w:szCs w:val="21"/>
+          <w:lang w:eastAsia="pt-BR"/>
+        </w:rPr>
+        <w:t>servic</w:t>
+      </w:r>
+      <w:r>
+        <w:rPr>
+          <w:rFonts w:ascii="Proxima" w:eastAsia="Times New Roman" w:hAnsi="Proxima" w:cs="Times New Roman"/>
+          <w:color w:val="2B3636"/>
+          <w:sz w:val="21"/>
+          <w:szCs w:val="21"/>
+          <w:lang w:eastAsia="pt-BR"/>
+        </w:rPr>
+        <w:t>e</w:t>
+      </w:r>
+      <w:proofErr w:type="spellEnd"/>
     </w:p>
     <w:p>
       <w:pPr>
@@ -938,7 +968,7 @@
     <w:p>
       <w:pPr>
         <w:pStyle w:val="PargrafodaLista"/>
-        <w:ind w:left="907"/>
+        <w:ind w:left="-510"/>
       </w:pPr>
       <w:r>
         <w:rPr>
@@ -947,7 +977,7 @@
         </w:rPr>
         <w:drawing>
           <wp:inline distT="0" distB="0" distL="0" distR="0" wp14:anchorId="7E584A06" wp14:editId="1F64E881">
-            <wp:extent cx="4200525" cy="1548030"/>
+            <wp:extent cx="6174127" cy="2275367"/>
             <wp:effectExtent l="0" t="0" r="0" b="0"/>
             <wp:docPr id="3" name="Imagem 3"/>
             <wp:cNvGraphicFramePr>
@@ -969,7 +999,7 @@
                   <pic:spPr>
                     <a:xfrm>
                       <a:off x="0" y="0"/>
-                      <a:ext cx="4331286" cy="1596220"/>
+                      <a:ext cx="6443254" cy="2374549"/>
                     </a:xfrm>
                     <a:prstGeom prst="rect">
                       <a:avLst/>
@@ -1319,9 +1349,6 @@
       </w:r>
     </w:p>
     <w:p/>
-    <w:p/>
-    <w:p/>
-    <w:p/>
     <w:p>
       <w:pPr>
         <w:pStyle w:val="PargrafodaLista"/>
@@ -2631,8 +2658,6 @@
           </wp:inline>
         </w:drawing>
       </w:r>
-      <w:bookmarkStart w:id="0" w:name="_GoBack"/>
-      <w:bookmarkEnd w:id="0"/>
     </w:p>
     <w:p>
       <w:pPr>
@@ -2768,8 +2793,8 @@
         </w:rPr>
         <w:drawing>
           <wp:inline distT="0" distB="0" distL="0" distR="0" wp14:anchorId="478AD7FB" wp14:editId="64387D74">
-            <wp:extent cx="2575593" cy="2381062"/>
-            <wp:effectExtent l="0" t="0" r="0" b="635"/>
+            <wp:extent cx="2392325" cy="2211635"/>
+            <wp:effectExtent l="0" t="0" r="8255" b="0"/>
             <wp:docPr id="15" name="Imagem 15"/>
             <wp:cNvGraphicFramePr>
               <a:graphicFrameLocks xmlns:a="http://schemas.openxmlformats.org/drawingml/2006/main" noChangeAspect="1"/>
@@ -2790,7 +2815,7 @@
                   <pic:spPr>
                     <a:xfrm>
                       <a:off x="0" y="0"/>
-                      <a:ext cx="2591956" cy="2396189"/>
+                      <a:ext cx="2437246" cy="2253164"/>
                     </a:xfrm>
                     <a:prstGeom prst="rect">
                       <a:avLst/>
@@ -2874,13 +2899,11 @@
         <w:t>ApiController</w:t>
       </w:r>
       <w:proofErr w:type="spellEnd"/>
-      <w:proofErr w:type="gramStart"/>
-      <w:r>
-        <w:t>] .</w:t>
-      </w:r>
-      <w:proofErr w:type="gramEnd"/>
-      <w:r>
-        <w:t xml:space="preserve"> Isso é importante pois o </w:t>
+      <w:r>
+        <w:t>]</w:t>
+      </w:r>
+      <w:r>
+        <w:t xml:space="preserve">. Isso é importante pois o </w:t>
       </w:r>
       <w:proofErr w:type="spellStart"/>
       <w:r>
@@ -2907,8 +2930,8 @@
         </w:rPr>
         <w:drawing>
           <wp:inline distT="0" distB="0" distL="0" distR="0" wp14:anchorId="6F66F9C3" wp14:editId="3BDAA6C1">
-            <wp:extent cx="5314950" cy="1762125"/>
-            <wp:effectExtent l="0" t="0" r="0" b="9525"/>
+            <wp:extent cx="4572000" cy="1515806"/>
+            <wp:effectExtent l="0" t="0" r="0" b="8255"/>
             <wp:docPr id="16" name="Imagem 16"/>
             <wp:cNvGraphicFramePr>
               <a:graphicFrameLocks xmlns:a="http://schemas.openxmlformats.org/drawingml/2006/main" noChangeAspect="1"/>
@@ -2929,7 +2952,7 @@
                   <pic:spPr>
                     <a:xfrm>
                       <a:off x="0" y="0"/>
-                      <a:ext cx="5314950" cy="1762125"/>
+                      <a:ext cx="4632209" cy="1535768"/>
                     </a:xfrm>
                     <a:prstGeom prst="rect">
                       <a:avLst/>
@@ -2945,18 +2968,12 @@
     <w:p>
       <w:pPr>
         <w:pStyle w:val="PargrafodaLista"/>
+      </w:pPr>
+    </w:p>
+    <w:p>
+      <w:pPr>
+        <w:pStyle w:val="PargrafodaLista"/>
         <w:ind w:left="1416"/>
-      </w:pPr>
-    </w:p>
-    <w:p>
-      <w:pPr>
-        <w:shd w:val="clear" w:color="auto" w:fill="F7F7F7"/>
-        <w:rPr>
-          <w:rFonts w:ascii="Arial monospaced for SAP" w:hAnsi="Arial monospaced for SAP"/>
-          <w:b/>
-          <w:sz w:val="28"/>
-          <w:szCs w:val="28"/>
-        </w:rPr>
       </w:pPr>
     </w:p>
     <w:p>
@@ -3028,6 +3045,30 @@
         </w:rPr>
         <w:t xml:space="preserve">Configurando o JWT na API </w:t>
       </w:r>
+      <w:r>
+        <w:rPr>
+          <w:rStyle w:val="lecture-name"/>
+          <w:rFonts w:ascii="Arial monospaced for SAP" w:hAnsi="Arial monospaced for SAP"/>
+          <w:b/>
+          <w:color w:val="425252"/>
+          <w:sz w:val="28"/>
+          <w:szCs w:val="28"/>
+          <w:shd w:val="clear" w:color="auto" w:fill="F0F0F0"/>
+        </w:rPr>
+        <w:softHyphen/>
+      </w:r>
+      <w:r>
+        <w:rPr>
+          <w:rStyle w:val="lecture-name"/>
+          <w:rFonts w:ascii="Arial monospaced for SAP" w:hAnsi="Arial monospaced for SAP"/>
+          <w:b/>
+          <w:color w:val="425252"/>
+          <w:sz w:val="28"/>
+          <w:szCs w:val="28"/>
+          <w:shd w:val="clear" w:color="auto" w:fill="F0F0F0"/>
+        </w:rPr>
+        <w:softHyphen/>
+      </w:r>
     </w:p>
     <w:p>
       <w:pPr>
@@ -3051,332 +3092,437 @@
     </w:p>
     <w:p>
       <w:pPr>
+        <w:pStyle w:val="PargrafodaLista"/>
         <w:numPr>
           <w:ilvl w:val="0"/>
           <w:numId w:val="4"/>
         </w:numPr>
-        <w:shd w:val="clear" w:color="auto" w:fill="F7F7F7"/>
-        <w:spacing w:after="0" w:line="240" w:lineRule="auto"/>
-        <w:ind w:left="0"/>
-        <w:rPr>
-          <w:rFonts w:ascii="Arial monospaced for SAP" w:hAnsi="Arial monospaced for SAP"/>
-          <w:b/>
-          <w:color w:val="425252"/>
-          <w:sz w:val="28"/>
-          <w:szCs w:val="28"/>
-          <w:shd w:val="clear" w:color="auto" w:fill="F0F0F0"/>
-        </w:rPr>
-      </w:pPr>
-      <w:r>
-        <w:rPr>
-          <w:rFonts w:ascii="Arial monospaced for SAP" w:hAnsi="Arial monospaced for SAP"/>
-          <w:b/>
-          <w:sz w:val="28"/>
-          <w:szCs w:val="28"/>
-        </w:rPr>
-        <w:fldChar w:fldCharType="begin"/>
-      </w:r>
-      <w:r>
-        <w:rPr>
-          <w:rFonts w:ascii="Arial monospaced for SAP" w:hAnsi="Arial monospaced for SAP"/>
-          <w:b/>
-          <w:sz w:val="28"/>
-          <w:szCs w:val="28"/>
-        </w:rPr>
-        <w:instrText xml:space="preserve"> HYPERLINK "https://desenvolvedor.io/curso-online-asp-net-core-enterprise-applications/aula/6729efaf-9c6b-4c2d-b250-71200f428b2c" \l "status" </w:instrText>
-      </w:r>
-      <w:r>
-        <w:rPr>
-          <w:rFonts w:ascii="Arial monospaced for SAP" w:hAnsi="Arial monospaced for SAP"/>
-          <w:b/>
-          <w:sz w:val="28"/>
-          <w:szCs w:val="28"/>
-        </w:rPr>
-        <w:fldChar w:fldCharType="separate"/>
-      </w:r>
-      <w:r>
-        <w:rPr>
-          <w:rStyle w:val="status-icon"/>
-          <w:rFonts w:ascii="Arial monospaced for SAP" w:hAnsi="Arial monospaced for SAP"/>
-          <w:b/>
-          <w:color w:val="425252"/>
-          <w:sz w:val="28"/>
-          <w:szCs w:val="28"/>
-          <w:shd w:val="clear" w:color="auto" w:fill="F0F0F0"/>
-        </w:rPr>
-        <w:t> </w:t>
-      </w:r>
-      <w:r>
-        <w:rPr>
-          <w:rStyle w:val="lecture-name"/>
-          <w:rFonts w:ascii="Arial monospaced for SAP" w:hAnsi="Arial monospaced for SAP"/>
-          <w:b/>
-          <w:color w:val="425252"/>
-          <w:sz w:val="28"/>
-          <w:szCs w:val="28"/>
-          <w:shd w:val="clear" w:color="auto" w:fill="F0F0F0"/>
-        </w:rPr>
-        <w:t xml:space="preserve">Emitindo JWT pela </w:t>
+      </w:pPr>
+      <w:r>
+        <w:t xml:space="preserve">No </w:t>
       </w:r>
       <w:proofErr w:type="spellStart"/>
       <w:r>
-        <w:rPr>
-          <w:rStyle w:val="lecture-name"/>
-          <w:rFonts w:ascii="Arial monospaced for SAP" w:hAnsi="Arial monospaced for SAP"/>
-          <w:b/>
-          <w:color w:val="425252"/>
-          <w:sz w:val="28"/>
-          <w:szCs w:val="28"/>
-          <w:shd w:val="clear" w:color="auto" w:fill="F0F0F0"/>
-        </w:rPr>
-        <w:t>controller</w:t>
+        <w:t>ConfigureServices</w:t>
       </w:r>
       <w:proofErr w:type="spellEnd"/>
       <w:r>
-        <w:rPr>
-          <w:rStyle w:val="lecture-name"/>
-          <w:rFonts w:ascii="Arial monospaced for SAP" w:hAnsi="Arial monospaced for SAP"/>
-          <w:b/>
-          <w:color w:val="425252"/>
-          <w:sz w:val="28"/>
-          <w:szCs w:val="28"/>
-          <w:shd w:val="clear" w:color="auto" w:fill="F0F0F0"/>
-        </w:rPr>
-        <w:t xml:space="preserve"> </w:t>
-      </w:r>
-    </w:p>
-    <w:p>
-      <w:pPr>
-        <w:shd w:val="clear" w:color="auto" w:fill="F7F7F7"/>
-        <w:rPr>
-          <w:rFonts w:ascii="Arial monospaced for SAP" w:hAnsi="Arial monospaced for SAP"/>
-          <w:b/>
-          <w:sz w:val="28"/>
-          <w:szCs w:val="28"/>
-        </w:rPr>
-      </w:pPr>
-      <w:r>
-        <w:rPr>
-          <w:rFonts w:ascii="Arial monospaced for SAP" w:hAnsi="Arial monospaced for SAP"/>
-          <w:b/>
-          <w:sz w:val="28"/>
-          <w:szCs w:val="28"/>
-        </w:rPr>
-        <w:fldChar w:fldCharType="end"/>
-      </w:r>
-    </w:p>
-    <w:p>
-      <w:pPr>
+        <w:t xml:space="preserve"> da </w:t>
+      </w:r>
+      <w:proofErr w:type="spellStart"/>
+      <w:r>
+        <w:t>StarUp</w:t>
+      </w:r>
+      <w:proofErr w:type="spellEnd"/>
+      <w:r>
+        <w:t xml:space="preserve"> da API, configurar o tipo de autenticação que será usado. Nesse caso será o Jason Web Token.</w:t>
+      </w:r>
+    </w:p>
+    <w:p>
+      <w:pPr>
+        <w:pStyle w:val="PargrafodaLista"/>
+      </w:pPr>
+    </w:p>
+    <w:p>
+      <w:r>
+        <w:rPr>
+          <w:noProof/>
+          <w:lang w:eastAsia="pt-BR"/>
+        </w:rPr>
+        <w:drawing>
+          <wp:inline distT="0" distB="0" distL="0" distR="0" wp14:anchorId="650AA1AA" wp14:editId="585CC1D5">
+            <wp:extent cx="5400040" cy="1603375"/>
+            <wp:effectExtent l="0" t="0" r="0" b="0"/>
+            <wp:docPr id="17" name="Imagem 17"/>
+            <wp:cNvGraphicFramePr>
+              <a:graphicFrameLocks xmlns:a="http://schemas.openxmlformats.org/drawingml/2006/main" noChangeAspect="1"/>
+            </wp:cNvGraphicFramePr>
+            <a:graphic xmlns:a="http://schemas.openxmlformats.org/drawingml/2006/main">
+              <a:graphicData uri="http://schemas.openxmlformats.org/drawingml/2006/picture">
+                <pic:pic xmlns:pic="http://schemas.openxmlformats.org/drawingml/2006/picture">
+                  <pic:nvPicPr>
+                    <pic:cNvPr id="1" name=""/>
+                    <pic:cNvPicPr/>
+                  </pic:nvPicPr>
+                  <pic:blipFill>
+                    <a:blip r:embed="rId22"/>
+                    <a:stretch>
+                      <a:fillRect/>
+                    </a:stretch>
+                  </pic:blipFill>
+                  <pic:spPr>
+                    <a:xfrm>
+                      <a:off x="0" y="0"/>
+                      <a:ext cx="5400040" cy="1603375"/>
+                    </a:xfrm>
+                    <a:prstGeom prst="rect">
+                      <a:avLst/>
+                    </a:prstGeom>
+                  </pic:spPr>
+                </pic:pic>
+              </a:graphicData>
+            </a:graphic>
+          </wp:inline>
+        </w:drawing>
+      </w:r>
+    </w:p>
+    <w:p>
+      <w:pPr>
+        <w:pStyle w:val="PargrafodaLista"/>
         <w:numPr>
           <w:ilvl w:val="0"/>
           <w:numId w:val="4"/>
         </w:numPr>
-        <w:shd w:val="clear" w:color="auto" w:fill="F7F7F7"/>
-        <w:spacing w:after="0" w:line="240" w:lineRule="auto"/>
-        <w:ind w:left="0"/>
-        <w:rPr>
-          <w:rFonts w:ascii="Arial monospaced for SAP" w:hAnsi="Arial monospaced for SAP"/>
-          <w:b/>
-          <w:color w:val="425252"/>
-          <w:sz w:val="28"/>
-          <w:szCs w:val="28"/>
-          <w:shd w:val="clear" w:color="auto" w:fill="F0F0F0"/>
-        </w:rPr>
-      </w:pPr>
-      <w:r>
-        <w:rPr>
-          <w:rFonts w:ascii="Arial monospaced for SAP" w:hAnsi="Arial monospaced for SAP"/>
-          <w:b/>
-          <w:sz w:val="28"/>
-          <w:szCs w:val="28"/>
-        </w:rPr>
-        <w:fldChar w:fldCharType="begin"/>
-      </w:r>
-      <w:r>
-        <w:rPr>
-          <w:rFonts w:ascii="Arial monospaced for SAP" w:hAnsi="Arial monospaced for SAP"/>
-          <w:b/>
-          <w:sz w:val="28"/>
-          <w:szCs w:val="28"/>
-        </w:rPr>
-        <w:instrText xml:space="preserve"> HYPERLINK "https://desenvolvedor.io/curso-online-asp-net-core-enterprise-applications/aula/be67d97c-fcd0-4000-9f0c-4512c6b8bd1f" \l "status" </w:instrText>
-      </w:r>
-      <w:r>
-        <w:rPr>
-          <w:rFonts w:ascii="Arial monospaced for SAP" w:hAnsi="Arial monospaced for SAP"/>
-          <w:b/>
-          <w:sz w:val="28"/>
-          <w:szCs w:val="28"/>
-        </w:rPr>
-        <w:fldChar w:fldCharType="separate"/>
-      </w:r>
-      <w:r>
-        <w:rPr>
-          <w:rStyle w:val="status-icon"/>
-          <w:rFonts w:ascii="Arial monospaced for SAP" w:hAnsi="Arial monospaced for SAP"/>
-          <w:b/>
-          <w:color w:val="425252"/>
-          <w:sz w:val="28"/>
-          <w:szCs w:val="28"/>
-          <w:shd w:val="clear" w:color="auto" w:fill="F0F0F0"/>
-        </w:rPr>
-        <w:t> </w:t>
-      </w:r>
-      <w:r>
-        <w:rPr>
-          <w:rStyle w:val="lecture-name"/>
-          <w:rFonts w:ascii="Arial monospaced for SAP" w:hAnsi="Arial monospaced for SAP"/>
-          <w:b/>
-          <w:color w:val="425252"/>
-          <w:sz w:val="28"/>
-          <w:szCs w:val="28"/>
-          <w:shd w:val="clear" w:color="auto" w:fill="F0F0F0"/>
-        </w:rPr>
-        <w:t>Response customizado (19:00)</w:t>
-      </w:r>
-    </w:p>
-    <w:p>
-      <w:pPr>
-        <w:shd w:val="clear" w:color="auto" w:fill="F7F7F7"/>
-        <w:rPr>
-          <w:rFonts w:ascii="Arial monospaced for SAP" w:hAnsi="Arial monospaced for SAP"/>
-          <w:b/>
-          <w:sz w:val="28"/>
-          <w:szCs w:val="28"/>
-        </w:rPr>
-      </w:pPr>
-      <w:r>
-        <w:rPr>
-          <w:rFonts w:ascii="Arial monospaced for SAP" w:hAnsi="Arial monospaced for SAP"/>
-          <w:b/>
-          <w:sz w:val="28"/>
-          <w:szCs w:val="28"/>
-        </w:rPr>
-        <w:fldChar w:fldCharType="end"/>
-      </w:r>
-    </w:p>
-    <w:p>
-      <w:pPr>
+      </w:pPr>
+      <w:r>
+        <w:lastRenderedPageBreak/>
+        <w:t>Até essa etapa o JWT ainda não foi adicionado. A parte anterior apenas delimita que serão usados os padrões do JWT.</w:t>
+      </w:r>
+    </w:p>
+    <w:p>
+      <w:pPr>
+        <w:pStyle w:val="PargrafodaLista"/>
         <w:numPr>
           <w:ilvl w:val="0"/>
           <w:numId w:val="4"/>
         </w:numPr>
-        <w:shd w:val="clear" w:color="auto" w:fill="F7F7F7"/>
-        <w:spacing w:after="0" w:line="240" w:lineRule="auto"/>
-        <w:ind w:left="0"/>
-        <w:rPr>
-          <w:rFonts w:ascii="Arial monospaced for SAP" w:hAnsi="Arial monospaced for SAP"/>
-          <w:b/>
-          <w:color w:val="425252"/>
-          <w:sz w:val="28"/>
-          <w:szCs w:val="28"/>
-          <w:shd w:val="clear" w:color="auto" w:fill="F0F0F0"/>
-        </w:rPr>
-      </w:pPr>
-      <w:r>
-        <w:rPr>
-          <w:rFonts w:ascii="Arial monospaced for SAP" w:hAnsi="Arial monospaced for SAP"/>
-          <w:b/>
-          <w:sz w:val="28"/>
-          <w:szCs w:val="28"/>
-        </w:rPr>
-        <w:fldChar w:fldCharType="begin"/>
-      </w:r>
-      <w:r>
-        <w:rPr>
-          <w:rFonts w:ascii="Arial monospaced for SAP" w:hAnsi="Arial monospaced for SAP"/>
-          <w:b/>
-          <w:sz w:val="28"/>
-          <w:szCs w:val="28"/>
-        </w:rPr>
-        <w:instrText xml:space="preserve"> HYPERLINK "https://desenvolvedor.io/curso-online-asp-net-core-enterprise-applications/aula/2ae4634b-0530-412a-be4e-bbb5816fdeba" \l "status" </w:instrText>
-      </w:r>
-      <w:r>
-        <w:rPr>
-          <w:rFonts w:ascii="Arial monospaced for SAP" w:hAnsi="Arial monospaced for SAP"/>
-          <w:b/>
-          <w:sz w:val="28"/>
-          <w:szCs w:val="28"/>
-        </w:rPr>
-        <w:fldChar w:fldCharType="separate"/>
-      </w:r>
-      <w:r>
-        <w:rPr>
-          <w:rStyle w:val="status-icon"/>
-          <w:rFonts w:ascii="Arial monospaced for SAP" w:hAnsi="Arial monospaced for SAP"/>
-          <w:b/>
-          <w:color w:val="425252"/>
-          <w:sz w:val="28"/>
-          <w:szCs w:val="28"/>
-          <w:shd w:val="clear" w:color="auto" w:fill="F0F0F0"/>
-        </w:rPr>
-        <w:t> </w:t>
-      </w:r>
-      <w:r>
-        <w:rPr>
-          <w:rStyle w:val="lecture-name"/>
-          <w:rFonts w:ascii="Arial monospaced for SAP" w:hAnsi="Arial monospaced for SAP"/>
-          <w:b/>
-          <w:color w:val="425252"/>
-          <w:sz w:val="28"/>
-          <w:szCs w:val="28"/>
-          <w:shd w:val="clear" w:color="auto" w:fill="F0F0F0"/>
-        </w:rPr>
-        <w:t xml:space="preserve">Customizando as mensagens do </w:t>
+      </w:pPr>
+      <w:r>
+        <w:t xml:space="preserve">Para continuar com a configuração, deve-se criar uma classe </w:t>
       </w:r>
       <w:proofErr w:type="spellStart"/>
       <w:r>
-        <w:rPr>
-          <w:rStyle w:val="lecture-name"/>
-          <w:rFonts w:ascii="Arial monospaced for SAP" w:hAnsi="Arial monospaced for SAP"/>
-          <w:b/>
-          <w:color w:val="425252"/>
-          <w:sz w:val="28"/>
-          <w:szCs w:val="28"/>
-          <w:shd w:val="clear" w:color="auto" w:fill="F0F0F0"/>
-        </w:rPr>
-        <w:t>Identity</w:t>
+        <w:t>AppSettings.cs</w:t>
       </w:r>
       <w:proofErr w:type="spellEnd"/>
       <w:r>
-        <w:rPr>
-          <w:rStyle w:val="lecture-name"/>
-          <w:rFonts w:ascii="Arial monospaced for SAP" w:hAnsi="Arial monospaced for SAP"/>
-          <w:b/>
-          <w:color w:val="425252"/>
-          <w:sz w:val="28"/>
-          <w:szCs w:val="28"/>
-          <w:shd w:val="clear" w:color="auto" w:fill="F0F0F0"/>
-        </w:rPr>
-        <w:t xml:space="preserve"> (4:00)</w:t>
-      </w:r>
-    </w:p>
-    <w:p>
-      <w:pPr>
-        <w:shd w:val="clear" w:color="auto" w:fill="F7F7F7"/>
-        <w:rPr>
-          <w:rFonts w:ascii="Arial monospaced for SAP" w:hAnsi="Arial monospaced for SAP"/>
-          <w:b/>
-          <w:sz w:val="28"/>
-          <w:szCs w:val="28"/>
-        </w:rPr>
-      </w:pPr>
-      <w:r>
-        <w:rPr>
-          <w:rFonts w:ascii="Arial monospaced for SAP" w:hAnsi="Arial monospaced for SAP"/>
-          <w:b/>
-          <w:sz w:val="28"/>
-          <w:szCs w:val="28"/>
-        </w:rPr>
-        <w:fldChar w:fldCharType="end"/>
-      </w:r>
-    </w:p>
-    <w:p>
-      <w:pPr>
+        <w:t xml:space="preserve"> na pasta </w:t>
+      </w:r>
+      <w:proofErr w:type="spellStart"/>
+      <w:r>
+        <w:t>Extensions</w:t>
+      </w:r>
+      <w:proofErr w:type="spellEnd"/>
+      <w:r>
+        <w:t>. Essas variáveis da classe serão usadas no preenchimento dos atributos do JWT.</w:t>
+      </w:r>
+    </w:p>
+    <w:p>
+      <w:pPr>
+        <w:pStyle w:val="PargrafodaLista"/>
+      </w:pPr>
+    </w:p>
+    <w:p>
+      <w:pPr>
+        <w:pStyle w:val="PargrafodaLista"/>
+        <w:jc w:val="center"/>
+      </w:pPr>
+      <w:r>
+        <w:rPr>
+          <w:noProof/>
+          <w:lang w:eastAsia="pt-BR"/>
+        </w:rPr>
+        <w:drawing>
+          <wp:inline distT="0" distB="0" distL="0" distR="0" wp14:anchorId="55580107" wp14:editId="30976031">
+            <wp:extent cx="3051545" cy="1650156"/>
+            <wp:effectExtent l="0" t="0" r="0" b="7620"/>
+            <wp:docPr id="19" name="Imagem 19"/>
+            <wp:cNvGraphicFramePr>
+              <a:graphicFrameLocks xmlns:a="http://schemas.openxmlformats.org/drawingml/2006/main" noChangeAspect="1"/>
+            </wp:cNvGraphicFramePr>
+            <a:graphic xmlns:a="http://schemas.openxmlformats.org/drawingml/2006/main">
+              <a:graphicData uri="http://schemas.openxmlformats.org/drawingml/2006/picture">
+                <pic:pic xmlns:pic="http://schemas.openxmlformats.org/drawingml/2006/picture">
+                  <pic:nvPicPr>
+                    <pic:cNvPr id="1" name=""/>
+                    <pic:cNvPicPr/>
+                  </pic:nvPicPr>
+                  <pic:blipFill>
+                    <a:blip r:embed="rId23"/>
+                    <a:stretch>
+                      <a:fillRect/>
+                    </a:stretch>
+                  </pic:blipFill>
+                  <pic:spPr>
+                    <a:xfrm>
+                      <a:off x="0" y="0"/>
+                      <a:ext cx="3086277" cy="1668938"/>
+                    </a:xfrm>
+                    <a:prstGeom prst="rect">
+                      <a:avLst/>
+                    </a:prstGeom>
+                  </pic:spPr>
+                </pic:pic>
+              </a:graphicData>
+            </a:graphic>
+          </wp:inline>
+        </w:drawing>
+      </w:r>
+    </w:p>
+    <w:p>
+      <w:pPr>
+        <w:pStyle w:val="PargrafodaLista"/>
+        <w:jc w:val="center"/>
+      </w:pPr>
+    </w:p>
+    <w:p>
+      <w:pPr>
+        <w:pStyle w:val="PargrafodaLista"/>
         <w:numPr>
           <w:ilvl w:val="0"/>
           <w:numId w:val="4"/>
         </w:numPr>
+      </w:pPr>
+      <w:r>
+        <w:t xml:space="preserve">No </w:t>
+      </w:r>
+      <w:proofErr w:type="spellStart"/>
+      <w:r>
+        <w:t>appsettings.Development.json</w:t>
+      </w:r>
+      <w:proofErr w:type="spellEnd"/>
+      <w:r>
+        <w:t xml:space="preserve">, configurar o ambiente em que irá trabalhar. Os valores da classe </w:t>
+      </w:r>
+      <w:proofErr w:type="spellStart"/>
+      <w:r>
+        <w:t>AppSetings.cs</w:t>
+      </w:r>
+      <w:proofErr w:type="spellEnd"/>
+      <w:r>
+        <w:t xml:space="preserve"> serão designados nesse arquivo </w:t>
+      </w:r>
+      <w:proofErr w:type="spellStart"/>
+      <w:r>
+        <w:t>json</w:t>
+      </w:r>
+      <w:proofErr w:type="spellEnd"/>
+      <w:r>
+        <w:t>.</w:t>
+      </w:r>
+    </w:p>
+    <w:p>
+      <w:pPr>
+        <w:ind w:left="360"/>
+        <w:jc w:val="center"/>
+      </w:pPr>
+      <w:r>
+        <w:rPr>
+          <w:noProof/>
+          <w:lang w:eastAsia="pt-BR"/>
+        </w:rPr>
+        <w:drawing>
+          <wp:inline distT="0" distB="0" distL="0" distR="0" wp14:anchorId="25EB0CB9" wp14:editId="7C4BDA8F">
+            <wp:extent cx="3784822" cy="2503546"/>
+            <wp:effectExtent l="0" t="0" r="6350" b="0"/>
+            <wp:docPr id="20" name="Imagem 20"/>
+            <wp:cNvGraphicFramePr>
+              <a:graphicFrameLocks xmlns:a="http://schemas.openxmlformats.org/drawingml/2006/main" noChangeAspect="1"/>
+            </wp:cNvGraphicFramePr>
+            <a:graphic xmlns:a="http://schemas.openxmlformats.org/drawingml/2006/main">
+              <a:graphicData uri="http://schemas.openxmlformats.org/drawingml/2006/picture">
+                <pic:pic xmlns:pic="http://schemas.openxmlformats.org/drawingml/2006/picture">
+                  <pic:nvPicPr>
+                    <pic:cNvPr id="1" name=""/>
+                    <pic:cNvPicPr/>
+                  </pic:nvPicPr>
+                  <pic:blipFill>
+                    <a:blip r:embed="rId24"/>
+                    <a:stretch>
+                      <a:fillRect/>
+                    </a:stretch>
+                  </pic:blipFill>
+                  <pic:spPr>
+                    <a:xfrm>
+                      <a:off x="0" y="0"/>
+                      <a:ext cx="3801596" cy="2514642"/>
+                    </a:xfrm>
+                    <a:prstGeom prst="rect">
+                      <a:avLst/>
+                    </a:prstGeom>
+                  </pic:spPr>
+                </pic:pic>
+              </a:graphicData>
+            </a:graphic>
+          </wp:inline>
+        </w:drawing>
+      </w:r>
+    </w:p>
+    <w:p>
+      <w:pPr>
+        <w:pStyle w:val="PargrafodaLista"/>
+        <w:numPr>
+          <w:ilvl w:val="0"/>
+          <w:numId w:val="4"/>
+        </w:numPr>
+      </w:pPr>
+      <w:r>
+        <w:t xml:space="preserve">No </w:t>
+      </w:r>
+      <w:proofErr w:type="spellStart"/>
+      <w:r>
+        <w:t>ConfigureServices</w:t>
+      </w:r>
+      <w:proofErr w:type="spellEnd"/>
+      <w:r>
+        <w:t xml:space="preserve"> da </w:t>
+      </w:r>
+      <w:proofErr w:type="spellStart"/>
+      <w:r>
+        <w:t>StartUp</w:t>
+      </w:r>
+      <w:proofErr w:type="spellEnd"/>
+      <w:r>
+        <w:t xml:space="preserve"> deve-se realizar a configuração para que seja possível importar os dados do arquivo </w:t>
+      </w:r>
+      <w:proofErr w:type="spellStart"/>
+      <w:r>
+        <w:t>AppSettings.json</w:t>
+      </w:r>
+      <w:proofErr w:type="spellEnd"/>
+      <w:r>
+        <w:t>.</w:t>
+      </w:r>
+    </w:p>
+    <w:p>
+      <w:pPr>
+        <w:ind w:left="360"/>
+      </w:pPr>
+      <w:r>
+        <w:rPr>
+          <w:noProof/>
+          <w:lang w:eastAsia="pt-BR"/>
+        </w:rPr>
+        <w:drawing>
+          <wp:inline distT="0" distB="0" distL="0" distR="0" wp14:anchorId="2BD2D2E5" wp14:editId="761C0591">
+            <wp:extent cx="5400040" cy="2090420"/>
+            <wp:effectExtent l="0" t="0" r="0" b="5080"/>
+            <wp:docPr id="21" name="Imagem 21"/>
+            <wp:cNvGraphicFramePr>
+              <a:graphicFrameLocks xmlns:a="http://schemas.openxmlformats.org/drawingml/2006/main" noChangeAspect="1"/>
+            </wp:cNvGraphicFramePr>
+            <a:graphic xmlns:a="http://schemas.openxmlformats.org/drawingml/2006/main">
+              <a:graphicData uri="http://schemas.openxmlformats.org/drawingml/2006/picture">
+                <pic:pic xmlns:pic="http://schemas.openxmlformats.org/drawingml/2006/picture">
+                  <pic:nvPicPr>
+                    <pic:cNvPr id="1" name=""/>
+                    <pic:cNvPicPr/>
+                  </pic:nvPicPr>
+                  <pic:blipFill>
+                    <a:blip r:embed="rId25"/>
+                    <a:stretch>
+                      <a:fillRect/>
+                    </a:stretch>
+                  </pic:blipFill>
+                  <pic:spPr>
+                    <a:xfrm>
+                      <a:off x="0" y="0"/>
+                      <a:ext cx="5400040" cy="2090420"/>
+                    </a:xfrm>
+                    <a:prstGeom prst="rect">
+                      <a:avLst/>
+                    </a:prstGeom>
+                  </pic:spPr>
+                </pic:pic>
+              </a:graphicData>
+            </a:graphic>
+          </wp:inline>
+        </w:drawing>
+      </w:r>
+    </w:p>
+    <w:p>
+      <w:pPr>
+        <w:pStyle w:val="PargrafodaLista"/>
+      </w:pPr>
+    </w:p>
+    <w:p>
+      <w:pPr>
+        <w:pStyle w:val="PargrafodaLista"/>
+        <w:numPr>
+          <w:ilvl w:val="0"/>
+          <w:numId w:val="4"/>
+        </w:numPr>
+      </w:pPr>
+      <w:r>
+        <w:t xml:space="preserve">Uma vez importado os dados do </w:t>
+      </w:r>
+      <w:proofErr w:type="spellStart"/>
+      <w:r>
+        <w:t>appSettings.json</w:t>
+      </w:r>
+      <w:proofErr w:type="spellEnd"/>
+      <w:r>
+        <w:t xml:space="preserve">, deve prosseguir com a implementação do JWT no </w:t>
+      </w:r>
+      <w:proofErr w:type="spellStart"/>
+      <w:r>
+        <w:t>ConfigureServices</w:t>
+      </w:r>
+      <w:proofErr w:type="spellEnd"/>
+      <w:r>
+        <w:t>.</w:t>
+      </w:r>
+    </w:p>
+    <w:p>
+      <w:pPr>
+        <w:ind w:left="360"/>
+      </w:pPr>
+      <w:r>
+        <w:rPr>
+          <w:noProof/>
+          <w:lang w:eastAsia="pt-BR"/>
+        </w:rPr>
+        <w:drawing>
+          <wp:inline distT="0" distB="0" distL="0" distR="0" wp14:anchorId="75E55259" wp14:editId="17D1A49C">
+            <wp:extent cx="5400040" cy="2947670"/>
+            <wp:effectExtent l="0" t="0" r="0" b="5080"/>
+            <wp:docPr id="22" name="Imagem 22"/>
+            <wp:cNvGraphicFramePr>
+              <a:graphicFrameLocks xmlns:a="http://schemas.openxmlformats.org/drawingml/2006/main" noChangeAspect="1"/>
+            </wp:cNvGraphicFramePr>
+            <a:graphic xmlns:a="http://schemas.openxmlformats.org/drawingml/2006/main">
+              <a:graphicData uri="http://schemas.openxmlformats.org/drawingml/2006/picture">
+                <pic:pic xmlns:pic="http://schemas.openxmlformats.org/drawingml/2006/picture">
+                  <pic:nvPicPr>
+                    <pic:cNvPr id="1" name=""/>
+                    <pic:cNvPicPr/>
+                  </pic:nvPicPr>
+                  <pic:blipFill>
+                    <a:blip r:embed="rId26"/>
+                    <a:stretch>
+                      <a:fillRect/>
+                    </a:stretch>
+                  </pic:blipFill>
+                  <pic:spPr>
+                    <a:xfrm>
+                      <a:off x="0" y="0"/>
+                      <a:ext cx="5400040" cy="2947670"/>
+                    </a:xfrm>
+                    <a:prstGeom prst="rect">
+                      <a:avLst/>
+                    </a:prstGeom>
+                  </pic:spPr>
+                </pic:pic>
+              </a:graphicData>
+            </a:graphic>
+          </wp:inline>
+        </w:drawing>
+      </w:r>
+      <w:bookmarkStart w:id="0" w:name="_GoBack"/>
+      <w:bookmarkEnd w:id="0"/>
+    </w:p>
+    <w:p>
+      <w:pPr>
+        <w:pStyle w:val="PargrafodaLista"/>
+      </w:pPr>
+    </w:p>
+    <w:p/>
+    <w:p>
+      <w:pPr>
+        <w:numPr>
+          <w:ilvl w:val="0"/>
+          <w:numId w:val="4"/>
+        </w:numPr>
         <w:shd w:val="clear" w:color="auto" w:fill="F7F7F7"/>
         <w:spacing w:after="0" w:line="240" w:lineRule="auto"/>
         <w:ind w:left="0"/>
@@ -3396,7 +3542,328 @@
           <w:sz w:val="28"/>
           <w:szCs w:val="28"/>
         </w:rPr>
-        <w:lastRenderedPageBreak/>
+        <w:fldChar w:fldCharType="begin"/>
+      </w:r>
+      <w:r>
+        <w:rPr>
+          <w:rFonts w:ascii="Arial monospaced for SAP" w:hAnsi="Arial monospaced for SAP"/>
+          <w:b/>
+          <w:sz w:val="28"/>
+          <w:szCs w:val="28"/>
+        </w:rPr>
+        <w:instrText xml:space="preserve"> HYPERLINK "https://desenvolvedor.io/curso-online-asp-net-core-enterprise-applications/aula/6729efaf-9c6b-4c2d-b250-71200f428b2c" \l "status" </w:instrText>
+      </w:r>
+      <w:r>
+        <w:rPr>
+          <w:rFonts w:ascii="Arial monospaced for SAP" w:hAnsi="Arial monospaced for SAP"/>
+          <w:b/>
+          <w:sz w:val="28"/>
+          <w:szCs w:val="28"/>
+        </w:rPr>
+        <w:fldChar w:fldCharType="separate"/>
+      </w:r>
+      <w:r>
+        <w:rPr>
+          <w:rStyle w:val="status-icon"/>
+          <w:rFonts w:ascii="Arial monospaced for SAP" w:hAnsi="Arial monospaced for SAP"/>
+          <w:b/>
+          <w:color w:val="425252"/>
+          <w:sz w:val="28"/>
+          <w:szCs w:val="28"/>
+          <w:shd w:val="clear" w:color="auto" w:fill="F0F0F0"/>
+        </w:rPr>
+        <w:t> </w:t>
+      </w:r>
+      <w:r>
+        <w:rPr>
+          <w:rStyle w:val="lecture-name"/>
+          <w:rFonts w:ascii="Arial monospaced for SAP" w:hAnsi="Arial monospaced for SAP"/>
+          <w:b/>
+          <w:color w:val="425252"/>
+          <w:sz w:val="28"/>
+          <w:szCs w:val="28"/>
+          <w:shd w:val="clear" w:color="auto" w:fill="F0F0F0"/>
+        </w:rPr>
+        <w:t xml:space="preserve">Emitindo JWT pela </w:t>
+      </w:r>
+      <w:proofErr w:type="spellStart"/>
+      <w:r>
+        <w:rPr>
+          <w:rStyle w:val="lecture-name"/>
+          <w:rFonts w:ascii="Arial monospaced for SAP" w:hAnsi="Arial monospaced for SAP"/>
+          <w:b/>
+          <w:color w:val="425252"/>
+          <w:sz w:val="28"/>
+          <w:szCs w:val="28"/>
+          <w:shd w:val="clear" w:color="auto" w:fill="F0F0F0"/>
+        </w:rPr>
+        <w:t>controller</w:t>
+      </w:r>
+      <w:proofErr w:type="spellEnd"/>
+      <w:r>
+        <w:rPr>
+          <w:rStyle w:val="lecture-name"/>
+          <w:rFonts w:ascii="Arial monospaced for SAP" w:hAnsi="Arial monospaced for SAP"/>
+          <w:b/>
+          <w:color w:val="425252"/>
+          <w:sz w:val="28"/>
+          <w:szCs w:val="28"/>
+          <w:shd w:val="clear" w:color="auto" w:fill="F0F0F0"/>
+        </w:rPr>
+        <w:t xml:space="preserve"> </w:t>
+      </w:r>
+    </w:p>
+    <w:p>
+      <w:pPr>
+        <w:shd w:val="clear" w:color="auto" w:fill="F7F7F7"/>
+        <w:rPr>
+          <w:rFonts w:ascii="Arial monospaced for SAP" w:hAnsi="Arial monospaced for SAP"/>
+          <w:b/>
+          <w:sz w:val="28"/>
+          <w:szCs w:val="28"/>
+        </w:rPr>
+      </w:pPr>
+      <w:r>
+        <w:rPr>
+          <w:rFonts w:ascii="Arial monospaced for SAP" w:hAnsi="Arial monospaced for SAP"/>
+          <w:b/>
+          <w:sz w:val="28"/>
+          <w:szCs w:val="28"/>
+        </w:rPr>
+        <w:fldChar w:fldCharType="end"/>
+      </w:r>
+    </w:p>
+    <w:p>
+      <w:pPr>
+        <w:numPr>
+          <w:ilvl w:val="0"/>
+          <w:numId w:val="4"/>
+        </w:numPr>
+        <w:shd w:val="clear" w:color="auto" w:fill="F7F7F7"/>
+        <w:spacing w:after="0" w:line="240" w:lineRule="auto"/>
+        <w:ind w:left="0"/>
+        <w:rPr>
+          <w:rFonts w:ascii="Arial monospaced for SAP" w:hAnsi="Arial monospaced for SAP"/>
+          <w:b/>
+          <w:color w:val="425252"/>
+          <w:sz w:val="28"/>
+          <w:szCs w:val="28"/>
+          <w:shd w:val="clear" w:color="auto" w:fill="F0F0F0"/>
+        </w:rPr>
+      </w:pPr>
+      <w:r>
+        <w:rPr>
+          <w:rFonts w:ascii="Arial monospaced for SAP" w:hAnsi="Arial monospaced for SAP"/>
+          <w:b/>
+          <w:sz w:val="28"/>
+          <w:szCs w:val="28"/>
+        </w:rPr>
+        <w:fldChar w:fldCharType="begin"/>
+      </w:r>
+      <w:r>
+        <w:rPr>
+          <w:rFonts w:ascii="Arial monospaced for SAP" w:hAnsi="Arial monospaced for SAP"/>
+          <w:b/>
+          <w:sz w:val="28"/>
+          <w:szCs w:val="28"/>
+        </w:rPr>
+        <w:instrText xml:space="preserve"> HYPERLINK "https://desenvolvedor.io/curso-online-asp-net-core-enterprise-applications/aula/be67d97c-fcd0-4000-9f0c-4512c6b8bd1f" \l "status" </w:instrText>
+      </w:r>
+      <w:r>
+        <w:rPr>
+          <w:rFonts w:ascii="Arial monospaced for SAP" w:hAnsi="Arial monospaced for SAP"/>
+          <w:b/>
+          <w:sz w:val="28"/>
+          <w:szCs w:val="28"/>
+        </w:rPr>
+        <w:fldChar w:fldCharType="separate"/>
+      </w:r>
+      <w:r>
+        <w:rPr>
+          <w:rStyle w:val="status-icon"/>
+          <w:rFonts w:ascii="Arial monospaced for SAP" w:hAnsi="Arial monospaced for SAP"/>
+          <w:b/>
+          <w:color w:val="425252"/>
+          <w:sz w:val="28"/>
+          <w:szCs w:val="28"/>
+          <w:shd w:val="clear" w:color="auto" w:fill="F0F0F0"/>
+        </w:rPr>
+        <w:t> </w:t>
+      </w:r>
+      <w:r>
+        <w:rPr>
+          <w:rStyle w:val="lecture-name"/>
+          <w:rFonts w:ascii="Arial monospaced for SAP" w:hAnsi="Arial monospaced for SAP"/>
+          <w:b/>
+          <w:color w:val="425252"/>
+          <w:sz w:val="28"/>
+          <w:szCs w:val="28"/>
+          <w:shd w:val="clear" w:color="auto" w:fill="F0F0F0"/>
+        </w:rPr>
+        <w:t>Response customizado (19:00)</w:t>
+      </w:r>
+    </w:p>
+    <w:p>
+      <w:pPr>
+        <w:shd w:val="clear" w:color="auto" w:fill="F7F7F7"/>
+        <w:rPr>
+          <w:rFonts w:ascii="Arial monospaced for SAP" w:hAnsi="Arial monospaced for SAP"/>
+          <w:b/>
+          <w:sz w:val="28"/>
+          <w:szCs w:val="28"/>
+        </w:rPr>
+      </w:pPr>
+      <w:r>
+        <w:rPr>
+          <w:rFonts w:ascii="Arial monospaced for SAP" w:hAnsi="Arial monospaced for SAP"/>
+          <w:b/>
+          <w:sz w:val="28"/>
+          <w:szCs w:val="28"/>
+        </w:rPr>
+        <w:fldChar w:fldCharType="end"/>
+      </w:r>
+    </w:p>
+    <w:p>
+      <w:pPr>
+        <w:numPr>
+          <w:ilvl w:val="0"/>
+          <w:numId w:val="4"/>
+        </w:numPr>
+        <w:shd w:val="clear" w:color="auto" w:fill="F7F7F7"/>
+        <w:spacing w:after="0" w:line="240" w:lineRule="auto"/>
+        <w:ind w:left="0"/>
+        <w:rPr>
+          <w:rFonts w:ascii="Arial monospaced for SAP" w:hAnsi="Arial monospaced for SAP"/>
+          <w:b/>
+          <w:color w:val="425252"/>
+          <w:sz w:val="28"/>
+          <w:szCs w:val="28"/>
+          <w:shd w:val="clear" w:color="auto" w:fill="F0F0F0"/>
+        </w:rPr>
+      </w:pPr>
+      <w:r>
+        <w:rPr>
+          <w:rFonts w:ascii="Arial monospaced for SAP" w:hAnsi="Arial monospaced for SAP"/>
+          <w:b/>
+          <w:sz w:val="28"/>
+          <w:szCs w:val="28"/>
+        </w:rPr>
+        <w:fldChar w:fldCharType="begin"/>
+      </w:r>
+      <w:r>
+        <w:rPr>
+          <w:rFonts w:ascii="Arial monospaced for SAP" w:hAnsi="Arial monospaced for SAP"/>
+          <w:b/>
+          <w:sz w:val="28"/>
+          <w:szCs w:val="28"/>
+        </w:rPr>
+        <w:instrText xml:space="preserve"> HYPERLINK "https://desenvolvedor.io/curso-online-asp-net-core-enterprise-applications/aula/2ae4634b-0530-412a-be4e-bbb5816fdeba" \l "status" </w:instrText>
+      </w:r>
+      <w:r>
+        <w:rPr>
+          <w:rFonts w:ascii="Arial monospaced for SAP" w:hAnsi="Arial monospaced for SAP"/>
+          <w:b/>
+          <w:sz w:val="28"/>
+          <w:szCs w:val="28"/>
+        </w:rPr>
+        <w:fldChar w:fldCharType="separate"/>
+      </w:r>
+      <w:r>
+        <w:rPr>
+          <w:rStyle w:val="status-icon"/>
+          <w:rFonts w:ascii="Arial monospaced for SAP" w:hAnsi="Arial monospaced for SAP"/>
+          <w:b/>
+          <w:color w:val="425252"/>
+          <w:sz w:val="28"/>
+          <w:szCs w:val="28"/>
+          <w:shd w:val="clear" w:color="auto" w:fill="F0F0F0"/>
+        </w:rPr>
+        <w:t> </w:t>
+      </w:r>
+      <w:r>
+        <w:rPr>
+          <w:rStyle w:val="lecture-name"/>
+          <w:rFonts w:ascii="Arial monospaced for SAP" w:hAnsi="Arial monospaced for SAP"/>
+          <w:b/>
+          <w:color w:val="425252"/>
+          <w:sz w:val="28"/>
+          <w:szCs w:val="28"/>
+          <w:shd w:val="clear" w:color="auto" w:fill="F0F0F0"/>
+        </w:rPr>
+        <w:t xml:space="preserve">Customizando as mensagens do </w:t>
+      </w:r>
+      <w:proofErr w:type="spellStart"/>
+      <w:r>
+        <w:rPr>
+          <w:rStyle w:val="lecture-name"/>
+          <w:rFonts w:ascii="Arial monospaced for SAP" w:hAnsi="Arial monospaced for SAP"/>
+          <w:b/>
+          <w:color w:val="425252"/>
+          <w:sz w:val="28"/>
+          <w:szCs w:val="28"/>
+          <w:shd w:val="clear" w:color="auto" w:fill="F0F0F0"/>
+        </w:rPr>
+        <w:t>Identity</w:t>
+      </w:r>
+      <w:proofErr w:type="spellEnd"/>
+      <w:r>
+        <w:rPr>
+          <w:rStyle w:val="lecture-name"/>
+          <w:rFonts w:ascii="Arial monospaced for SAP" w:hAnsi="Arial monospaced for SAP"/>
+          <w:b/>
+          <w:color w:val="425252"/>
+          <w:sz w:val="28"/>
+          <w:szCs w:val="28"/>
+          <w:shd w:val="clear" w:color="auto" w:fill="F0F0F0"/>
+        </w:rPr>
+        <w:t xml:space="preserve"> (4:00)</w:t>
+      </w:r>
+    </w:p>
+    <w:p>
+      <w:pPr>
+        <w:shd w:val="clear" w:color="auto" w:fill="F7F7F7"/>
+        <w:rPr>
+          <w:rFonts w:ascii="Arial monospaced for SAP" w:hAnsi="Arial monospaced for SAP"/>
+          <w:b/>
+          <w:sz w:val="28"/>
+          <w:szCs w:val="28"/>
+        </w:rPr>
+      </w:pPr>
+      <w:r>
+        <w:rPr>
+          <w:rFonts w:ascii="Arial monospaced for SAP" w:hAnsi="Arial monospaced for SAP"/>
+          <w:b/>
+          <w:sz w:val="28"/>
+          <w:szCs w:val="28"/>
+        </w:rPr>
+        <w:fldChar w:fldCharType="end"/>
+      </w:r>
+    </w:p>
+    <w:p>
+      <w:pPr>
+        <w:numPr>
+          <w:ilvl w:val="0"/>
+          <w:numId w:val="4"/>
+        </w:numPr>
+        <w:shd w:val="clear" w:color="auto" w:fill="F7F7F7"/>
+        <w:spacing w:after="0" w:line="240" w:lineRule="auto"/>
+        <w:ind w:left="0"/>
+        <w:rPr>
+          <w:rFonts w:ascii="Arial monospaced for SAP" w:hAnsi="Arial monospaced for SAP"/>
+          <w:b/>
+          <w:color w:val="425252"/>
+          <w:sz w:val="28"/>
+          <w:szCs w:val="28"/>
+          <w:shd w:val="clear" w:color="auto" w:fill="F0F0F0"/>
+        </w:rPr>
+      </w:pPr>
+      <w:r>
+        <w:rPr>
+          <w:rFonts w:ascii="Arial monospaced for SAP" w:hAnsi="Arial monospaced for SAP"/>
+          <w:b/>
+          <w:sz w:val="28"/>
+          <w:szCs w:val="28"/>
+        </w:rPr>
         <w:fldChar w:fldCharType="begin"/>
       </w:r>
       <w:r>
@@ -3889,6 +4356,7 @@
           <w:sz w:val="28"/>
           <w:szCs w:val="28"/>
         </w:rPr>
+        <w:lastRenderedPageBreak/>
         <w:fldChar w:fldCharType="end"/>
       </w:r>
     </w:p>
@@ -4739,7 +5207,6 @@
           <w:sz w:val="28"/>
           <w:szCs w:val="28"/>
         </w:rPr>
-        <w:lastRenderedPageBreak/>
         <w:fldChar w:fldCharType="end"/>
       </w:r>
     </w:p>
@@ -5216,6 +5683,7 @@
           <w:sz w:val="28"/>
           <w:szCs w:val="28"/>
         </w:rPr>
+        <w:lastRenderedPageBreak/>
         <w:fldChar w:fldCharType="begin"/>
       </w:r>
       <w:r>
@@ -6070,7 +6538,6 @@
           <w:sz w:val="28"/>
           <w:szCs w:val="28"/>
         </w:rPr>
-        <w:lastRenderedPageBreak/>
         <w:fldChar w:fldCharType="end"/>
       </w:r>
     </w:p>
@@ -6495,6 +6962,7 @@
           <w:sz w:val="28"/>
           <w:szCs w:val="28"/>
         </w:rPr>
+        <w:lastRenderedPageBreak/>
         <w:fldChar w:fldCharType="begin"/>
       </w:r>
       <w:r>
@@ -7495,7 +7963,6 @@
           <w:sz w:val="28"/>
           <w:szCs w:val="28"/>
         </w:rPr>
-        <w:lastRenderedPageBreak/>
         <w:fldChar w:fldCharType="end"/>
       </w:r>
     </w:p>
@@ -7868,6 +8335,7 @@
           <w:sz w:val="28"/>
           <w:szCs w:val="28"/>
         </w:rPr>
+        <w:lastRenderedPageBreak/>
         <w:fldChar w:fldCharType="begin"/>
       </w:r>
       <w:r>
@@ -8868,7 +9336,6 @@
           <w:sz w:val="28"/>
           <w:szCs w:val="28"/>
         </w:rPr>
-        <w:lastRenderedPageBreak/>
         <w:t xml:space="preserve">Comunicação entre </w:t>
       </w:r>
       <w:proofErr w:type="spellStart"/>
@@ -9297,6 +9764,7 @@
           <w:sz w:val="28"/>
           <w:szCs w:val="28"/>
         </w:rPr>
+        <w:lastRenderedPageBreak/>
         <w:fldChar w:fldCharType="end"/>
       </w:r>
     </w:p>
@@ -10333,7 +10801,6 @@
           <w:sz w:val="28"/>
           <w:szCs w:val="28"/>
         </w:rPr>
-        <w:lastRenderedPageBreak/>
         <w:fldChar w:fldCharType="end"/>
       </w:r>
     </w:p>
@@ -10666,6 +11133,7 @@
           <w:szCs w:val="28"/>
           <w:shd w:val="clear" w:color="auto" w:fill="F0F0F0"/>
         </w:rPr>
+        <w:lastRenderedPageBreak/>
         <w:t> </w:t>
       </w:r>
       <w:r>
@@ -11620,7 +12088,6 @@
           <w:szCs w:val="28"/>
           <w:shd w:val="clear" w:color="auto" w:fill="F0F0F0"/>
         </w:rPr>
-        <w:lastRenderedPageBreak/>
         <w:t> </w:t>
       </w:r>
       <w:r>
@@ -12059,6 +12526,7 @@
           <w:sz w:val="28"/>
           <w:szCs w:val="28"/>
         </w:rPr>
+        <w:lastRenderedPageBreak/>
         <w:t>Processo de Pedidos</w:t>
       </w:r>
     </w:p>
@@ -12929,7 +13397,6 @@
           <w:szCs w:val="28"/>
           <w:shd w:val="clear" w:color="auto" w:fill="F0F0F0"/>
         </w:rPr>
-        <w:lastRenderedPageBreak/>
         <w:t> </w:t>
       </w:r>
       <w:r>
@@ -13356,6 +13823,7 @@
           <w:sz w:val="28"/>
           <w:szCs w:val="28"/>
         </w:rPr>
+        <w:lastRenderedPageBreak/>
         <w:fldChar w:fldCharType="end"/>
       </w:r>
     </w:p>
@@ -14278,7 +14746,6 @@
           <w:sz w:val="28"/>
           <w:szCs w:val="28"/>
         </w:rPr>
-        <w:lastRenderedPageBreak/>
         <w:fldChar w:fldCharType="begin"/>
       </w:r>
       <w:r>
@@ -14809,6 +15276,7 @@
           <w:sz w:val="28"/>
           <w:szCs w:val="28"/>
         </w:rPr>
+        <w:lastRenderedPageBreak/>
         <w:fldChar w:fldCharType="end"/>
       </w:r>
     </w:p>
@@ -15483,7 +15951,6 @@
           <w:szCs w:val="28"/>
           <w:shd w:val="clear" w:color="auto" w:fill="F0F0F0"/>
         </w:rPr>
-        <w:lastRenderedPageBreak/>
         <w:t> </w:t>
       </w:r>
       <w:r>
@@ -15928,6 +16395,7 @@
           <w:sz w:val="28"/>
           <w:szCs w:val="28"/>
         </w:rPr>
+        <w:lastRenderedPageBreak/>
         <w:fldChar w:fldCharType="begin"/>
       </w:r>
       <w:r>
@@ -16722,7 +17190,6 @@
           <w:sz w:val="28"/>
           <w:szCs w:val="28"/>
         </w:rPr>
-        <w:lastRenderedPageBreak/>
         <w:fldChar w:fldCharType="end"/>
       </w:r>
     </w:p>
@@ -17117,6 +17584,7 @@
           <w:sz w:val="28"/>
           <w:szCs w:val="28"/>
         </w:rPr>
+        <w:lastRenderedPageBreak/>
         <w:fldChar w:fldCharType="begin"/>
       </w:r>
       <w:r>
@@ -17953,7 +18421,6 @@
           <w:sz w:val="28"/>
           <w:szCs w:val="28"/>
         </w:rPr>
-        <w:lastRenderedPageBreak/>
         <w:fldChar w:fldCharType="end"/>
       </w:r>
     </w:p>
@@ -18582,6 +19049,7 @@
           <w:sz w:val="28"/>
           <w:szCs w:val="28"/>
         </w:rPr>
+        <w:lastRenderedPageBreak/>
         <w:fldChar w:fldCharType="end"/>
       </w:r>
     </w:p>
@@ -19534,7 +20002,6 @@
           <w:sz w:val="28"/>
           <w:szCs w:val="28"/>
         </w:rPr>
-        <w:lastRenderedPageBreak/>
         <w:fldChar w:fldCharType="end"/>
       </w:r>
     </w:p>
@@ -20057,6 +20524,7 @@
           <w:sz w:val="28"/>
           <w:szCs w:val="28"/>
         </w:rPr>
+        <w:lastRenderedPageBreak/>
         <w:fldChar w:fldCharType="end"/>
       </w:r>
     </w:p>
@@ -20845,7 +21313,6 @@
           <w:sz w:val="28"/>
           <w:szCs w:val="28"/>
         </w:rPr>
-        <w:lastRenderedPageBreak/>
         <w:fldChar w:fldCharType="end"/>
       </w:r>
     </w:p>
@@ -21398,6 +21865,7 @@
           <w:sz w:val="23"/>
           <w:szCs w:val="23"/>
         </w:rPr>
+        <w:lastRenderedPageBreak/>
         <w:t>Encerramento</w:t>
       </w:r>
     </w:p>
@@ -24347,7 +24815,7 @@
 </file>
 
 <file path=customXml/itemProps1.xml><?xml version="1.0" encoding="utf-8"?>
-<ds:datastoreItem xmlns:ds="http://schemas.openxmlformats.org/officeDocument/2006/customXml" ds:itemID="{9F5BB7AC-418C-4265-AAA3-D780819681A2}">
+<ds:datastoreItem xmlns:ds="http://schemas.openxmlformats.org/officeDocument/2006/customXml" ds:itemID="{CB7D90B7-B8FF-4985-8C7A-BEA51CF8CAE7}">
   <ds:schemaRefs>
     <ds:schemaRef ds:uri="http://schemas.openxmlformats.org/officeDocument/2006/bibliography"/>
   </ds:schemaRefs>

</xml_diff>

<commit_message>
Emitindo  JWT pela controller
</commit_message>
<xml_diff>
--- a/PassoAPasso.docx
+++ b/PassoAPasso.docx
@@ -2568,6 +2568,7 @@
           <w:ilvl w:val="0"/>
           <w:numId w:val="4"/>
         </w:numPr>
+        <w:jc w:val="both"/>
       </w:pPr>
       <w:r>
         <w:lastRenderedPageBreak/>
@@ -2978,6 +2979,96 @@
     </w:p>
     <w:p>
       <w:pPr>
+        <w:pStyle w:val="PargrafodaLista"/>
+        <w:ind w:left="1416"/>
+      </w:pPr>
+    </w:p>
+    <w:p>
+      <w:pPr>
+        <w:pStyle w:val="PargrafodaLista"/>
+        <w:ind w:left="1416"/>
+      </w:pPr>
+    </w:p>
+    <w:p>
+      <w:pPr>
+        <w:pStyle w:val="PargrafodaLista"/>
+        <w:ind w:left="1416"/>
+      </w:pPr>
+    </w:p>
+    <w:p>
+      <w:pPr>
+        <w:pStyle w:val="PargrafodaLista"/>
+        <w:ind w:left="1416"/>
+      </w:pPr>
+    </w:p>
+    <w:p>
+      <w:pPr>
+        <w:pStyle w:val="PargrafodaLista"/>
+        <w:ind w:left="1416"/>
+      </w:pPr>
+    </w:p>
+    <w:p>
+      <w:pPr>
+        <w:pStyle w:val="PargrafodaLista"/>
+        <w:ind w:left="1416"/>
+      </w:pPr>
+    </w:p>
+    <w:p>
+      <w:pPr>
+        <w:pStyle w:val="PargrafodaLista"/>
+        <w:ind w:left="1416"/>
+      </w:pPr>
+    </w:p>
+    <w:p>
+      <w:pPr>
+        <w:pStyle w:val="PargrafodaLista"/>
+        <w:ind w:left="1416"/>
+      </w:pPr>
+    </w:p>
+    <w:p>
+      <w:pPr>
+        <w:pStyle w:val="PargrafodaLista"/>
+        <w:ind w:left="1416"/>
+      </w:pPr>
+    </w:p>
+    <w:p>
+      <w:pPr>
+        <w:pStyle w:val="PargrafodaLista"/>
+        <w:ind w:left="1416"/>
+      </w:pPr>
+    </w:p>
+    <w:p>
+      <w:pPr>
+        <w:pStyle w:val="PargrafodaLista"/>
+        <w:ind w:left="1416"/>
+      </w:pPr>
+    </w:p>
+    <w:p>
+      <w:pPr>
+        <w:pStyle w:val="PargrafodaLista"/>
+        <w:ind w:left="1416"/>
+      </w:pPr>
+    </w:p>
+    <w:p>
+      <w:pPr>
+        <w:pStyle w:val="PargrafodaLista"/>
+        <w:ind w:left="1416"/>
+      </w:pPr>
+    </w:p>
+    <w:p>
+      <w:pPr>
+        <w:pStyle w:val="PargrafodaLista"/>
+        <w:ind w:left="1416"/>
+      </w:pPr>
+    </w:p>
+    <w:p>
+      <w:pPr>
+        <w:pStyle w:val="PargrafodaLista"/>
+        <w:ind w:left="1416"/>
+      </w:pPr>
+    </w:p>
+    <w:p>
+      <w:pPr>
         <w:numPr>
           <w:ilvl w:val="0"/>
           <w:numId w:val="4"/>
@@ -3001,6 +3092,7 @@
           <w:sz w:val="28"/>
           <w:szCs w:val="28"/>
         </w:rPr>
+        <w:lastRenderedPageBreak/>
         <w:fldChar w:fldCharType="begin"/>
       </w:r>
       <w:r>
@@ -3175,7 +3267,6 @@
         </w:numPr>
       </w:pPr>
       <w:r>
-        <w:lastRenderedPageBreak/>
         <w:t>Até essa etapa o JWT ainda não foi adicionado. A parte anterior apenas delimita que serão usados os padrões do JWT.</w:t>
       </w:r>
     </w:p>
@@ -3186,6 +3277,7 @@
           <w:ilvl w:val="0"/>
           <w:numId w:val="4"/>
         </w:numPr>
+        <w:jc w:val="both"/>
       </w:pPr>
       <w:r>
         <w:t xml:space="preserve">Para continuar com a configuração, deve-se criar uma classe </w:t>
@@ -3357,6 +3449,7 @@
         </w:numPr>
       </w:pPr>
       <w:r>
+        <w:lastRenderedPageBreak/>
         <w:t xml:space="preserve">No </w:t>
       </w:r>
       <w:proofErr w:type="spellStart"/>
@@ -3508,14 +3601,19 @@
           </wp:inline>
         </w:drawing>
       </w:r>
-      <w:bookmarkStart w:id="0" w:name="_GoBack"/>
-      <w:bookmarkEnd w:id="0"/>
     </w:p>
     <w:p>
       <w:pPr>
         <w:pStyle w:val="PargrafodaLista"/>
       </w:pPr>
     </w:p>
+    <w:p/>
+    <w:p/>
+    <w:p/>
+    <w:p/>
+    <w:p/>
+    <w:p/>
+    <w:p/>
     <w:p/>
     <w:p>
       <w:pPr>
@@ -3542,6 +3640,7 @@
           <w:sz w:val="28"/>
           <w:szCs w:val="28"/>
         </w:rPr>
+        <w:lastRenderedPageBreak/>
         <w:fldChar w:fldCharType="begin"/>
       </w:r>
       <w:r>
@@ -3635,216 +3734,1144 @@
     </w:p>
     <w:p>
       <w:pPr>
+        <w:pStyle w:val="PargrafodaLista"/>
         <w:numPr>
           <w:ilvl w:val="0"/>
           <w:numId w:val="4"/>
         </w:numPr>
-        <w:shd w:val="clear" w:color="auto" w:fill="F7F7F7"/>
-        <w:spacing w:after="0" w:line="240" w:lineRule="auto"/>
-        <w:ind w:left="0"/>
-        <w:rPr>
-          <w:rFonts w:ascii="Arial monospaced for SAP" w:hAnsi="Arial monospaced for SAP"/>
-          <w:b/>
-          <w:color w:val="425252"/>
-          <w:sz w:val="28"/>
-          <w:szCs w:val="28"/>
-          <w:shd w:val="clear" w:color="auto" w:fill="F0F0F0"/>
-        </w:rPr>
-      </w:pPr>
-      <w:r>
-        <w:rPr>
-          <w:rFonts w:ascii="Arial monospaced for SAP" w:hAnsi="Arial monospaced for SAP"/>
-          <w:b/>
-          <w:sz w:val="28"/>
-          <w:szCs w:val="28"/>
-        </w:rPr>
-        <w:fldChar w:fldCharType="begin"/>
-      </w:r>
-      <w:r>
-        <w:rPr>
-          <w:rFonts w:ascii="Arial monospaced for SAP" w:hAnsi="Arial monospaced for SAP"/>
-          <w:b/>
-          <w:sz w:val="28"/>
-          <w:szCs w:val="28"/>
-        </w:rPr>
-        <w:instrText xml:space="preserve"> HYPERLINK "https://desenvolvedor.io/curso-online-asp-net-core-enterprise-applications/aula/be67d97c-fcd0-4000-9f0c-4512c6b8bd1f" \l "status" </w:instrText>
-      </w:r>
-      <w:r>
-        <w:rPr>
-          <w:rFonts w:ascii="Arial monospaced for SAP" w:hAnsi="Arial monospaced for SAP"/>
-          <w:b/>
-          <w:sz w:val="28"/>
-          <w:szCs w:val="28"/>
-        </w:rPr>
-        <w:fldChar w:fldCharType="separate"/>
-      </w:r>
-      <w:r>
-        <w:rPr>
-          <w:rStyle w:val="status-icon"/>
-          <w:rFonts w:ascii="Arial monospaced for SAP" w:hAnsi="Arial monospaced for SAP"/>
-          <w:b/>
-          <w:color w:val="425252"/>
-          <w:sz w:val="28"/>
-          <w:szCs w:val="28"/>
-          <w:shd w:val="clear" w:color="auto" w:fill="F0F0F0"/>
-        </w:rPr>
-        <w:t> </w:t>
-      </w:r>
-      <w:r>
-        <w:rPr>
-          <w:rStyle w:val="lecture-name"/>
-          <w:rFonts w:ascii="Arial monospaced for SAP" w:hAnsi="Arial monospaced for SAP"/>
-          <w:b/>
-          <w:color w:val="425252"/>
-          <w:sz w:val="28"/>
-          <w:szCs w:val="28"/>
-          <w:shd w:val="clear" w:color="auto" w:fill="F0F0F0"/>
-        </w:rPr>
-        <w:t>Response customizado (19:00)</w:t>
-      </w:r>
-    </w:p>
-    <w:p>
-      <w:pPr>
-        <w:shd w:val="clear" w:color="auto" w:fill="F7F7F7"/>
-        <w:rPr>
-          <w:rFonts w:ascii="Arial monospaced for SAP" w:hAnsi="Arial monospaced for SAP"/>
-          <w:b/>
-          <w:sz w:val="28"/>
-          <w:szCs w:val="28"/>
-        </w:rPr>
-      </w:pPr>
-      <w:r>
-        <w:rPr>
-          <w:rFonts w:ascii="Arial monospaced for SAP" w:hAnsi="Arial monospaced for SAP"/>
-          <w:b/>
-          <w:sz w:val="28"/>
-          <w:szCs w:val="28"/>
-        </w:rPr>
-        <w:fldChar w:fldCharType="end"/>
-      </w:r>
-    </w:p>
-    <w:p>
-      <w:pPr>
+        <w:jc w:val="both"/>
+      </w:pPr>
+      <w:r>
+        <w:t>Com a</w:t>
+      </w:r>
+      <w:r>
+        <w:t xml:space="preserve"> configuração de suporte ao JWT</w:t>
+      </w:r>
+      <w:r>
+        <w:t xml:space="preserve"> já concluída, agora a segunda parte da configuração será para que a </w:t>
+      </w:r>
+      <w:proofErr w:type="spellStart"/>
+      <w:r>
+        <w:t>controller</w:t>
+      </w:r>
+      <w:proofErr w:type="spellEnd"/>
+      <w:r>
+        <w:t xml:space="preserve"> possa gerar um </w:t>
+      </w:r>
+      <w:proofErr w:type="spellStart"/>
+      <w:r>
+        <w:t>tokken</w:t>
+      </w:r>
+      <w:proofErr w:type="spellEnd"/>
+      <w:r>
+        <w:t xml:space="preserve"> válido para quando o usuário fizer o login ou se registrar.</w:t>
+      </w:r>
+    </w:p>
+    <w:p>
+      <w:pPr>
+        <w:pStyle w:val="PargrafodaLista"/>
+      </w:pPr>
+    </w:p>
+    <w:p>
+      <w:pPr>
+        <w:pStyle w:val="PargrafodaLista"/>
         <w:numPr>
           <w:ilvl w:val="0"/>
           <w:numId w:val="4"/>
         </w:numPr>
-        <w:shd w:val="clear" w:color="auto" w:fill="F7F7F7"/>
-        <w:spacing w:after="0" w:line="240" w:lineRule="auto"/>
-        <w:ind w:left="0"/>
-        <w:rPr>
-          <w:rFonts w:ascii="Arial monospaced for SAP" w:hAnsi="Arial monospaced for SAP"/>
-          <w:b/>
-          <w:color w:val="425252"/>
-          <w:sz w:val="28"/>
-          <w:szCs w:val="28"/>
-          <w:shd w:val="clear" w:color="auto" w:fill="F0F0F0"/>
-        </w:rPr>
-      </w:pPr>
-      <w:r>
-        <w:rPr>
-          <w:rFonts w:ascii="Arial monospaced for SAP" w:hAnsi="Arial monospaced for SAP"/>
-          <w:b/>
-          <w:sz w:val="28"/>
-          <w:szCs w:val="28"/>
-        </w:rPr>
-        <w:fldChar w:fldCharType="begin"/>
-      </w:r>
-      <w:r>
-        <w:rPr>
-          <w:rFonts w:ascii="Arial monospaced for SAP" w:hAnsi="Arial monospaced for SAP"/>
-          <w:b/>
-          <w:sz w:val="28"/>
-          <w:szCs w:val="28"/>
-        </w:rPr>
-        <w:instrText xml:space="preserve"> HYPERLINK "https://desenvolvedor.io/curso-online-asp-net-core-enterprise-applications/aula/2ae4634b-0530-412a-be4e-bbb5816fdeba" \l "status" </w:instrText>
-      </w:r>
-      <w:r>
-        <w:rPr>
-          <w:rFonts w:ascii="Arial monospaced for SAP" w:hAnsi="Arial monospaced for SAP"/>
-          <w:b/>
-          <w:sz w:val="28"/>
-          <w:szCs w:val="28"/>
-        </w:rPr>
-        <w:fldChar w:fldCharType="separate"/>
-      </w:r>
-      <w:r>
-        <w:rPr>
-          <w:rStyle w:val="status-icon"/>
-          <w:rFonts w:ascii="Arial monospaced for SAP" w:hAnsi="Arial monospaced for SAP"/>
-          <w:b/>
-          <w:color w:val="425252"/>
-          <w:sz w:val="28"/>
-          <w:szCs w:val="28"/>
-          <w:shd w:val="clear" w:color="auto" w:fill="F0F0F0"/>
-        </w:rPr>
-        <w:t> </w:t>
-      </w:r>
-      <w:r>
-        <w:rPr>
-          <w:rStyle w:val="lecture-name"/>
-          <w:rFonts w:ascii="Arial monospaced for SAP" w:hAnsi="Arial monospaced for SAP"/>
-          <w:b/>
-          <w:color w:val="425252"/>
-          <w:sz w:val="28"/>
-          <w:szCs w:val="28"/>
-          <w:shd w:val="clear" w:color="auto" w:fill="F0F0F0"/>
-        </w:rPr>
-        <w:t xml:space="preserve">Customizando as mensagens do </w:t>
+        <w:jc w:val="both"/>
+      </w:pPr>
+      <w:r>
+        <w:t xml:space="preserve">Criar uma model </w:t>
       </w:r>
       <w:proofErr w:type="spellStart"/>
       <w:r>
-        <w:rPr>
-          <w:rStyle w:val="lecture-name"/>
-          <w:rFonts w:ascii="Arial monospaced for SAP" w:hAnsi="Arial monospaced for SAP"/>
-          <w:b/>
-          <w:color w:val="425252"/>
-          <w:sz w:val="28"/>
-          <w:szCs w:val="28"/>
-          <w:shd w:val="clear" w:color="auto" w:fill="F0F0F0"/>
-        </w:rPr>
-        <w:t>Identity</w:t>
+        <w:t>UsuarioResposataLogin</w:t>
       </w:r>
       <w:proofErr w:type="spellEnd"/>
       <w:r>
-        <w:rPr>
-          <w:rStyle w:val="lecture-name"/>
-          <w:rFonts w:ascii="Arial monospaced for SAP" w:hAnsi="Arial monospaced for SAP"/>
-          <w:b/>
-          <w:color w:val="425252"/>
-          <w:sz w:val="28"/>
-          <w:szCs w:val="28"/>
-          <w:shd w:val="clear" w:color="auto" w:fill="F0F0F0"/>
-        </w:rPr>
-        <w:t xml:space="preserve"> (4:00)</w:t>
-      </w:r>
-    </w:p>
-    <w:p>
-      <w:pPr>
-        <w:shd w:val="clear" w:color="auto" w:fill="F7F7F7"/>
-        <w:rPr>
-          <w:rFonts w:ascii="Arial monospaced for SAP" w:hAnsi="Arial monospaced for SAP"/>
-          <w:b/>
-          <w:sz w:val="28"/>
-          <w:szCs w:val="28"/>
-        </w:rPr>
-      </w:pPr>
-      <w:r>
-        <w:rPr>
-          <w:rFonts w:ascii="Arial monospaced for SAP" w:hAnsi="Arial monospaced for SAP"/>
-          <w:b/>
-          <w:sz w:val="28"/>
-          <w:szCs w:val="28"/>
-        </w:rPr>
-        <w:fldChar w:fldCharType="end"/>
-      </w:r>
-    </w:p>
-    <w:p>
-      <w:pPr>
+        <w:t xml:space="preserve"> que será utilizado na construção do método seguinte.</w:t>
+      </w:r>
+      <w:r>
+        <w:t xml:space="preserve"> Criar também as model subsequentes.</w:t>
+      </w:r>
+      <w:r>
+        <w:t xml:space="preserve"> A criação da model pode ser feita na mesma classe, a </w:t>
+      </w:r>
+      <w:proofErr w:type="spellStart"/>
+      <w:proofErr w:type="gramStart"/>
+      <w:r>
+        <w:t>UserViewModel</w:t>
+      </w:r>
+      <w:proofErr w:type="spellEnd"/>
+      <w:r>
+        <w:t xml:space="preserve"> .</w:t>
+      </w:r>
+      <w:proofErr w:type="gramEnd"/>
+    </w:p>
+    <w:p>
+      <w:pPr>
+        <w:pStyle w:val="PargrafodaLista"/>
+      </w:pPr>
+    </w:p>
+    <w:p>
+      <w:pPr>
+        <w:jc w:val="center"/>
+      </w:pPr>
+      <w:r>
+        <w:rPr>
+          <w:noProof/>
+          <w:lang w:eastAsia="pt-BR"/>
+        </w:rPr>
+        <w:drawing>
+          <wp:inline distT="0" distB="0" distL="0" distR="0" wp14:anchorId="4B77784E" wp14:editId="13C7EB0F">
+            <wp:extent cx="3463477" cy="3721395"/>
+            <wp:effectExtent l="0" t="0" r="3810" b="0"/>
+            <wp:docPr id="18" name="Imagem 18"/>
+            <wp:cNvGraphicFramePr>
+              <a:graphicFrameLocks xmlns:a="http://schemas.openxmlformats.org/drawingml/2006/main" noChangeAspect="1"/>
+            </wp:cNvGraphicFramePr>
+            <a:graphic xmlns:a="http://schemas.openxmlformats.org/drawingml/2006/main">
+              <a:graphicData uri="http://schemas.openxmlformats.org/drawingml/2006/picture">
+                <pic:pic xmlns:pic="http://schemas.openxmlformats.org/drawingml/2006/picture">
+                  <pic:nvPicPr>
+                    <pic:cNvPr id="1" name=""/>
+                    <pic:cNvPicPr/>
+                  </pic:nvPicPr>
+                  <pic:blipFill>
+                    <a:blip r:embed="rId27"/>
+                    <a:stretch>
+                      <a:fillRect/>
+                    </a:stretch>
+                  </pic:blipFill>
+                  <pic:spPr>
+                    <a:xfrm>
+                      <a:off x="0" y="0"/>
+                      <a:ext cx="3485376" cy="3744925"/>
+                    </a:xfrm>
+                    <a:prstGeom prst="rect">
+                      <a:avLst/>
+                    </a:prstGeom>
+                  </pic:spPr>
+                </pic:pic>
+              </a:graphicData>
+            </a:graphic>
+          </wp:inline>
+        </w:drawing>
+      </w:r>
+    </w:p>
+    <w:p>
+      <w:pPr>
+        <w:pStyle w:val="PargrafodaLista"/>
+        <w:jc w:val="both"/>
+      </w:pPr>
+    </w:p>
+    <w:p>
+      <w:pPr>
+        <w:pStyle w:val="PargrafodaLista"/>
         <w:numPr>
           <w:ilvl w:val="0"/>
           <w:numId w:val="4"/>
         </w:numPr>
+        <w:jc w:val="both"/>
+      </w:pPr>
+      <w:r>
+        <w:t xml:space="preserve">Na </w:t>
+      </w:r>
+      <w:proofErr w:type="spellStart"/>
+      <w:r>
+        <w:t>AuthController</w:t>
+      </w:r>
+      <w:proofErr w:type="spellEnd"/>
+      <w:r>
+        <w:t>:</w:t>
+      </w:r>
+    </w:p>
+    <w:p>
+      <w:pPr>
+        <w:pStyle w:val="PargrafodaLista"/>
+        <w:numPr>
+          <w:ilvl w:val="1"/>
+          <w:numId w:val="4"/>
+        </w:numPr>
+        <w:jc w:val="both"/>
+      </w:pPr>
+      <w:r>
+        <w:t xml:space="preserve">Criar o método </w:t>
+      </w:r>
+      <w:proofErr w:type="spellStart"/>
+      <w:r>
+        <w:t>ToUnixEpochDtae</w:t>
+      </w:r>
+      <w:proofErr w:type="spellEnd"/>
+      <w:r>
+        <w:t xml:space="preserve"> que terá como função gerar a data de emissão e data de expiração do </w:t>
+      </w:r>
+      <w:proofErr w:type="spellStart"/>
+      <w:r>
+        <w:t>tokken</w:t>
+      </w:r>
+      <w:proofErr w:type="spellEnd"/>
+      <w:r>
+        <w:t>. Esse método transforma a data no padrão offset, que</w:t>
+      </w:r>
+      <w:r>
+        <w:t xml:space="preserve"> é</w:t>
+      </w:r>
+      <w:r>
+        <w:t xml:space="preserve"> padrão do Unix.</w:t>
+      </w:r>
+    </w:p>
+    <w:p>
+      <w:pPr>
+        <w:ind w:left="-1587"/>
+        <w:jc w:val="both"/>
+      </w:pPr>
+      <w:r>
+        <w:rPr>
+          <w:noProof/>
+          <w:lang w:eastAsia="pt-BR"/>
+        </w:rPr>
+        <w:drawing>
+          <wp:inline distT="0" distB="0" distL="0" distR="0" wp14:anchorId="6ACEFEEA" wp14:editId="22164C7F">
+            <wp:extent cx="7432332" cy="448031"/>
+            <wp:effectExtent l="0" t="0" r="0" b="9525"/>
+            <wp:docPr id="23" name="Imagem 23"/>
+            <wp:cNvGraphicFramePr>
+              <a:graphicFrameLocks xmlns:a="http://schemas.openxmlformats.org/drawingml/2006/main" noChangeAspect="1"/>
+            </wp:cNvGraphicFramePr>
+            <a:graphic xmlns:a="http://schemas.openxmlformats.org/drawingml/2006/main">
+              <a:graphicData uri="http://schemas.openxmlformats.org/drawingml/2006/picture">
+                <pic:pic xmlns:pic="http://schemas.openxmlformats.org/drawingml/2006/picture">
+                  <pic:nvPicPr>
+                    <pic:cNvPr id="1" name=""/>
+                    <pic:cNvPicPr/>
+                  </pic:nvPicPr>
+                  <pic:blipFill>
+                    <a:blip r:embed="rId28"/>
+                    <a:stretch>
+                      <a:fillRect/>
+                    </a:stretch>
+                  </pic:blipFill>
+                  <pic:spPr>
+                    <a:xfrm>
+                      <a:off x="0" y="0"/>
+                      <a:ext cx="7802226" cy="470329"/>
+                    </a:xfrm>
+                    <a:prstGeom prst="rect">
+                      <a:avLst/>
+                    </a:prstGeom>
+                  </pic:spPr>
+                </pic:pic>
+              </a:graphicData>
+            </a:graphic>
+          </wp:inline>
+        </w:drawing>
+      </w:r>
+    </w:p>
+    <w:p>
+      <w:pPr>
+        <w:jc w:val="both"/>
+      </w:pPr>
+    </w:p>
+    <w:p>
+      <w:pPr>
+        <w:jc w:val="both"/>
+      </w:pPr>
+    </w:p>
+    <w:p>
+      <w:pPr>
+        <w:jc w:val="both"/>
+      </w:pPr>
+    </w:p>
+    <w:p>
+      <w:pPr>
+        <w:jc w:val="both"/>
+      </w:pPr>
+    </w:p>
+    <w:p>
+      <w:pPr>
+        <w:jc w:val="both"/>
+      </w:pPr>
+    </w:p>
+    <w:p>
+      <w:pPr>
+        <w:pStyle w:val="PargrafodaLista"/>
+        <w:numPr>
+          <w:ilvl w:val="1"/>
+          <w:numId w:val="4"/>
+        </w:numPr>
+        <w:jc w:val="both"/>
+      </w:pPr>
+      <w:r>
+        <w:lastRenderedPageBreak/>
+        <w:t>Criar o método que irá obter a</w:t>
+      </w:r>
+      <w:r>
+        <w:t>a</w:t>
+      </w:r>
+      <w:r>
+        <w:t xml:space="preserve"> </w:t>
+      </w:r>
+      <w:proofErr w:type="spellStart"/>
+      <w:r>
+        <w:t>claim</w:t>
+      </w:r>
+      <w:r>
+        <w:t>s</w:t>
+      </w:r>
+      <w:proofErr w:type="spellEnd"/>
+      <w:r>
+        <w:t xml:space="preserve"> do usuário.</w:t>
+      </w:r>
+    </w:p>
+    <w:p>
+      <w:pPr>
+        <w:ind w:left="-964"/>
+        <w:jc w:val="both"/>
+      </w:pPr>
+      <w:r>
+        <w:rPr>
+          <w:noProof/>
+          <w:lang w:eastAsia="pt-BR"/>
+        </w:rPr>
+        <w:drawing>
+          <wp:inline distT="0" distB="0" distL="0" distR="0" wp14:anchorId="5186EA52" wp14:editId="5592CCB9">
+            <wp:extent cx="6787427" cy="2413591"/>
+            <wp:effectExtent l="0" t="0" r="0" b="6350"/>
+            <wp:docPr id="26" name="Imagem 26"/>
+            <wp:cNvGraphicFramePr>
+              <a:graphicFrameLocks xmlns:a="http://schemas.openxmlformats.org/drawingml/2006/main" noChangeAspect="1"/>
+            </wp:cNvGraphicFramePr>
+            <a:graphic xmlns:a="http://schemas.openxmlformats.org/drawingml/2006/main">
+              <a:graphicData uri="http://schemas.openxmlformats.org/drawingml/2006/picture">
+                <pic:pic xmlns:pic="http://schemas.openxmlformats.org/drawingml/2006/picture">
+                  <pic:nvPicPr>
+                    <pic:cNvPr id="1" name=""/>
+                    <pic:cNvPicPr/>
+                  </pic:nvPicPr>
+                  <pic:blipFill>
+                    <a:blip r:embed="rId29"/>
+                    <a:stretch>
+                      <a:fillRect/>
+                    </a:stretch>
+                  </pic:blipFill>
+                  <pic:spPr>
+                    <a:xfrm>
+                      <a:off x="0" y="0"/>
+                      <a:ext cx="6832166" cy="2429500"/>
+                    </a:xfrm>
+                    <a:prstGeom prst="rect">
+                      <a:avLst/>
+                    </a:prstGeom>
+                  </pic:spPr>
+                </pic:pic>
+              </a:graphicData>
+            </a:graphic>
+          </wp:inline>
+        </w:drawing>
+      </w:r>
+    </w:p>
+    <w:p>
+      <w:pPr>
+        <w:pStyle w:val="PargrafodaLista"/>
+        <w:numPr>
+          <w:ilvl w:val="1"/>
+          <w:numId w:val="4"/>
+        </w:numPr>
+        <w:jc w:val="both"/>
+      </w:pPr>
+      <w:r>
+        <w:t xml:space="preserve">Injetar </w:t>
+      </w:r>
+      <w:proofErr w:type="spellStart"/>
+      <w:r>
+        <w:t>AppSettings</w:t>
+      </w:r>
+      <w:proofErr w:type="spellEnd"/>
+      <w:r>
+        <w:t xml:space="preserve"> para que seja possível utilizar o </w:t>
+      </w:r>
+      <w:proofErr w:type="spellStart"/>
+      <w:r>
+        <w:t>AppSecrets</w:t>
+      </w:r>
+      <w:proofErr w:type="spellEnd"/>
+      <w:r>
+        <w:t xml:space="preserve"> e assim usar a chave. Nesse cas</w:t>
+      </w:r>
+      <w:r>
+        <w:t xml:space="preserve">o o construtor não será resolvido como uma instância de </w:t>
+      </w:r>
+      <w:proofErr w:type="spellStart"/>
+      <w:r>
+        <w:t>AppSettings</w:t>
+      </w:r>
+      <w:proofErr w:type="spellEnd"/>
+      <w:r>
+        <w:t xml:space="preserve"> e sim como uma de </w:t>
+      </w:r>
+      <w:proofErr w:type="spellStart"/>
+      <w:r>
+        <w:t>IOptions</w:t>
+      </w:r>
+      <w:proofErr w:type="spellEnd"/>
+      <w:r>
+        <w:t>&lt;</w:t>
+      </w:r>
+      <w:proofErr w:type="spellStart"/>
+      <w:r>
+        <w:t>AppSettings</w:t>
+      </w:r>
+      <w:proofErr w:type="spellEnd"/>
+      <w:r>
+        <w:t>&gt;.</w:t>
+      </w:r>
+    </w:p>
+    <w:p>
+      <w:pPr>
+        <w:ind w:left="227"/>
+        <w:jc w:val="center"/>
+      </w:pPr>
+      <w:r>
+        <w:rPr>
+          <w:noProof/>
+          <w:lang w:eastAsia="pt-BR"/>
+        </w:rPr>
+        <w:drawing>
+          <wp:inline distT="0" distB="0" distL="0" distR="0" wp14:anchorId="1FC6E8E3" wp14:editId="53089BAD">
+            <wp:extent cx="5400040" cy="3288665"/>
+            <wp:effectExtent l="0" t="0" r="0" b="6985"/>
+            <wp:docPr id="24" name="Imagem 24"/>
+            <wp:cNvGraphicFramePr>
+              <a:graphicFrameLocks xmlns:a="http://schemas.openxmlformats.org/drawingml/2006/main" noChangeAspect="1"/>
+            </wp:cNvGraphicFramePr>
+            <a:graphic xmlns:a="http://schemas.openxmlformats.org/drawingml/2006/main">
+              <a:graphicData uri="http://schemas.openxmlformats.org/drawingml/2006/picture">
+                <pic:pic xmlns:pic="http://schemas.openxmlformats.org/drawingml/2006/picture">
+                  <pic:nvPicPr>
+                    <pic:cNvPr id="1" name=""/>
+                    <pic:cNvPicPr/>
+                  </pic:nvPicPr>
+                  <pic:blipFill>
+                    <a:blip r:embed="rId30"/>
+                    <a:stretch>
+                      <a:fillRect/>
+                    </a:stretch>
+                  </pic:blipFill>
+                  <pic:spPr>
+                    <a:xfrm>
+                      <a:off x="0" y="0"/>
+                      <a:ext cx="5400040" cy="3288665"/>
+                    </a:xfrm>
+                    <a:prstGeom prst="rect">
+                      <a:avLst/>
+                    </a:prstGeom>
+                  </pic:spPr>
+                </pic:pic>
+              </a:graphicData>
+            </a:graphic>
+          </wp:inline>
+        </w:drawing>
+      </w:r>
+    </w:p>
+    <w:p>
+      <w:pPr>
+        <w:ind w:left="227"/>
+        <w:jc w:val="center"/>
+      </w:pPr>
+    </w:p>
+    <w:p>
+      <w:pPr>
+        <w:ind w:left="227"/>
+        <w:jc w:val="center"/>
+      </w:pPr>
+    </w:p>
+    <w:p>
+      <w:pPr>
+        <w:ind w:left="227"/>
+        <w:jc w:val="center"/>
+      </w:pPr>
+    </w:p>
+    <w:p>
+      <w:pPr>
+        <w:ind w:left="227"/>
+        <w:jc w:val="center"/>
+      </w:pPr>
+    </w:p>
+    <w:p>
+      <w:pPr>
+        <w:ind w:left="227"/>
+        <w:jc w:val="center"/>
+      </w:pPr>
+    </w:p>
+    <w:p>
+      <w:pPr>
+        <w:ind w:left="227"/>
+        <w:jc w:val="center"/>
+      </w:pPr>
+    </w:p>
+    <w:p>
+      <w:pPr>
+        <w:ind w:left="227"/>
+        <w:jc w:val="center"/>
+      </w:pPr>
+    </w:p>
+    <w:p>
+      <w:pPr>
+        <w:pStyle w:val="PargrafodaLista"/>
+        <w:numPr>
+          <w:ilvl w:val="1"/>
+          <w:numId w:val="4"/>
+        </w:numPr>
+        <w:jc w:val="both"/>
+      </w:pPr>
+      <w:r>
+        <w:lastRenderedPageBreak/>
+        <w:t xml:space="preserve">Criar método que codifica o </w:t>
+      </w:r>
+      <w:proofErr w:type="spellStart"/>
+      <w:r>
+        <w:t>tokken</w:t>
+      </w:r>
+      <w:proofErr w:type="spellEnd"/>
+    </w:p>
+    <w:p>
+      <w:pPr>
+        <w:ind w:left="-1134"/>
+        <w:jc w:val="both"/>
+      </w:pPr>
+      <w:r>
+        <w:rPr>
+          <w:noProof/>
+          <w:lang w:eastAsia="pt-BR"/>
+        </w:rPr>
+        <w:drawing>
+          <wp:inline distT="0" distB="0" distL="0" distR="0" wp14:anchorId="7D366021" wp14:editId="742E79FF">
+            <wp:extent cx="6979861" cy="2094614"/>
+            <wp:effectExtent l="0" t="0" r="0" b="1270"/>
+            <wp:docPr id="27" name="Imagem 27"/>
+            <wp:cNvGraphicFramePr>
+              <a:graphicFrameLocks xmlns:a="http://schemas.openxmlformats.org/drawingml/2006/main" noChangeAspect="1"/>
+            </wp:cNvGraphicFramePr>
+            <a:graphic xmlns:a="http://schemas.openxmlformats.org/drawingml/2006/main">
+              <a:graphicData uri="http://schemas.openxmlformats.org/drawingml/2006/picture">
+                <pic:pic xmlns:pic="http://schemas.openxmlformats.org/drawingml/2006/picture">
+                  <pic:nvPicPr>
+                    <pic:cNvPr id="1" name=""/>
+                    <pic:cNvPicPr/>
+                  </pic:nvPicPr>
+                  <pic:blipFill>
+                    <a:blip r:embed="rId31"/>
+                    <a:stretch>
+                      <a:fillRect/>
+                    </a:stretch>
+                  </pic:blipFill>
+                  <pic:spPr>
+                    <a:xfrm>
+                      <a:off x="0" y="0"/>
+                      <a:ext cx="7022779" cy="2107493"/>
+                    </a:xfrm>
+                    <a:prstGeom prst="rect">
+                      <a:avLst/>
+                    </a:prstGeom>
+                  </pic:spPr>
+                </pic:pic>
+              </a:graphicData>
+            </a:graphic>
+          </wp:inline>
+        </w:drawing>
+      </w:r>
+    </w:p>
+    <w:p>
+      <w:pPr>
+        <w:pStyle w:val="PargrafodaLista"/>
+        <w:numPr>
+          <w:ilvl w:val="1"/>
+          <w:numId w:val="4"/>
+        </w:numPr>
+        <w:jc w:val="both"/>
+      </w:pPr>
+      <w:r>
+        <w:t xml:space="preserve">Criar método que </w:t>
+      </w:r>
+      <w:proofErr w:type="spellStart"/>
+      <w:r>
+        <w:t>popula</w:t>
+      </w:r>
+      <w:proofErr w:type="spellEnd"/>
+      <w:r>
+        <w:t xml:space="preserve"> a resposta. </w:t>
+      </w:r>
+    </w:p>
+    <w:p>
+      <w:pPr>
+        <w:ind w:left="-1134"/>
+        <w:jc w:val="both"/>
+      </w:pPr>
+      <w:r>
+        <w:rPr>
+          <w:noProof/>
+          <w:lang w:eastAsia="pt-BR"/>
+        </w:rPr>
+        <w:drawing>
+          <wp:inline distT="0" distB="0" distL="0" distR="0" wp14:anchorId="24ADCE2E" wp14:editId="29CEF857">
+            <wp:extent cx="6938987" cy="2083982"/>
+            <wp:effectExtent l="0" t="0" r="0" b="0"/>
+            <wp:docPr id="28" name="Imagem 28"/>
+            <wp:cNvGraphicFramePr>
+              <a:graphicFrameLocks xmlns:a="http://schemas.openxmlformats.org/drawingml/2006/main" noChangeAspect="1"/>
+            </wp:cNvGraphicFramePr>
+            <a:graphic xmlns:a="http://schemas.openxmlformats.org/drawingml/2006/main">
+              <a:graphicData uri="http://schemas.openxmlformats.org/drawingml/2006/picture">
+                <pic:pic xmlns:pic="http://schemas.openxmlformats.org/drawingml/2006/picture">
+                  <pic:nvPicPr>
+                    <pic:cNvPr id="1" name=""/>
+                    <pic:cNvPicPr/>
+                  </pic:nvPicPr>
+                  <pic:blipFill>
+                    <a:blip r:embed="rId32"/>
+                    <a:stretch>
+                      <a:fillRect/>
+                    </a:stretch>
+                  </pic:blipFill>
+                  <pic:spPr>
+                    <a:xfrm>
+                      <a:off x="0" y="0"/>
+                      <a:ext cx="6994347" cy="2100608"/>
+                    </a:xfrm>
+                    <a:prstGeom prst="rect">
+                      <a:avLst/>
+                    </a:prstGeom>
+                  </pic:spPr>
+                </pic:pic>
+              </a:graphicData>
+            </a:graphic>
+          </wp:inline>
+        </w:drawing>
+      </w:r>
+    </w:p>
+    <w:p>
+      <w:pPr>
+        <w:pStyle w:val="PargrafodaLista"/>
+        <w:numPr>
+          <w:ilvl w:val="1"/>
+          <w:numId w:val="4"/>
+        </w:numPr>
+        <w:jc w:val="both"/>
+      </w:pPr>
+      <w:r>
+        <w:t>Como esses métodos já preparados, pode criar o método que englobará todos os processos.</w:t>
+      </w:r>
+    </w:p>
+    <w:p>
+      <w:pPr>
+        <w:jc w:val="center"/>
+      </w:pPr>
+      <w:r>
+        <w:rPr>
+          <w:noProof/>
+          <w:lang w:eastAsia="pt-BR"/>
+        </w:rPr>
+        <w:drawing>
+          <wp:inline distT="0" distB="0" distL="0" distR="0" wp14:anchorId="7CA42701" wp14:editId="065B1A89">
+            <wp:extent cx="4401879" cy="1616149"/>
+            <wp:effectExtent l="0" t="0" r="0" b="3175"/>
+            <wp:docPr id="29" name="Imagem 29"/>
+            <wp:cNvGraphicFramePr>
+              <a:graphicFrameLocks xmlns:a="http://schemas.openxmlformats.org/drawingml/2006/main" noChangeAspect="1"/>
+            </wp:cNvGraphicFramePr>
+            <a:graphic xmlns:a="http://schemas.openxmlformats.org/drawingml/2006/main">
+              <a:graphicData uri="http://schemas.openxmlformats.org/drawingml/2006/picture">
+                <pic:pic xmlns:pic="http://schemas.openxmlformats.org/drawingml/2006/picture">
+                  <pic:nvPicPr>
+                    <pic:cNvPr id="1" name=""/>
+                    <pic:cNvPicPr/>
+                  </pic:nvPicPr>
+                  <pic:blipFill>
+                    <a:blip r:embed="rId33"/>
+                    <a:stretch>
+                      <a:fillRect/>
+                    </a:stretch>
+                  </pic:blipFill>
+                  <pic:spPr>
+                    <a:xfrm>
+                      <a:off x="0" y="0"/>
+                      <a:ext cx="4480303" cy="1644942"/>
+                    </a:xfrm>
+                    <a:prstGeom prst="rect">
+                      <a:avLst/>
+                    </a:prstGeom>
+                  </pic:spPr>
+                </pic:pic>
+              </a:graphicData>
+            </a:graphic>
+          </wp:inline>
+        </w:drawing>
+      </w:r>
+    </w:p>
+    <w:p>
+      <w:pPr>
+        <w:ind w:left="-1361"/>
+        <w:jc w:val="both"/>
+      </w:pPr>
+    </w:p>
+    <w:p>
+      <w:pPr>
+        <w:ind w:left="-1361"/>
+        <w:jc w:val="both"/>
+      </w:pPr>
+    </w:p>
+    <w:p>
+      <w:pPr>
+        <w:ind w:left="-1361"/>
+        <w:jc w:val="both"/>
+      </w:pPr>
+    </w:p>
+    <w:p>
+      <w:pPr>
+        <w:ind w:left="-1361"/>
+        <w:jc w:val="both"/>
+      </w:pPr>
+    </w:p>
+    <w:p>
+      <w:pPr>
+        <w:ind w:left="-1361"/>
+        <w:jc w:val="both"/>
+      </w:pPr>
+    </w:p>
+    <w:p>
+      <w:pPr>
+        <w:ind w:left="-1361"/>
+        <w:jc w:val="both"/>
+      </w:pPr>
+    </w:p>
+    <w:p>
+      <w:pPr>
+        <w:pStyle w:val="PargrafodaLista"/>
+        <w:numPr>
+          <w:ilvl w:val="0"/>
+          <w:numId w:val="4"/>
+        </w:numPr>
+        <w:jc w:val="both"/>
+      </w:pPr>
+      <w:r>
+        <w:lastRenderedPageBreak/>
+        <w:t>No Método Login</w:t>
+      </w:r>
+      <w:r>
+        <w:t xml:space="preserve">, colocar os dados do </w:t>
+      </w:r>
+      <w:proofErr w:type="spellStart"/>
+      <w:r>
+        <w:t>tokken</w:t>
+      </w:r>
+      <w:proofErr w:type="spellEnd"/>
+      <w:r>
+        <w:t xml:space="preserve"> na resposta.</w:t>
+      </w:r>
+    </w:p>
+    <w:p>
+      <w:pPr>
+        <w:ind w:left="-340"/>
+        <w:jc w:val="both"/>
+      </w:pPr>
+      <w:r>
+        <w:rPr>
+          <w:noProof/>
+          <w:lang w:eastAsia="pt-BR"/>
+        </w:rPr>
+        <w:drawing>
+          <wp:inline distT="0" distB="0" distL="0" distR="0" wp14:anchorId="3F7AAA2D" wp14:editId="1AF88438">
+            <wp:extent cx="6132786" cy="2073349"/>
+            <wp:effectExtent l="0" t="0" r="1905" b="3175"/>
+            <wp:docPr id="30" name="Imagem 30"/>
+            <wp:cNvGraphicFramePr>
+              <a:graphicFrameLocks xmlns:a="http://schemas.openxmlformats.org/drawingml/2006/main" noChangeAspect="1"/>
+            </wp:cNvGraphicFramePr>
+            <a:graphic xmlns:a="http://schemas.openxmlformats.org/drawingml/2006/main">
+              <a:graphicData uri="http://schemas.openxmlformats.org/drawingml/2006/picture">
+                <pic:pic xmlns:pic="http://schemas.openxmlformats.org/drawingml/2006/picture">
+                  <pic:nvPicPr>
+                    <pic:cNvPr id="1" name=""/>
+                    <pic:cNvPicPr/>
+                  </pic:nvPicPr>
+                  <pic:blipFill>
+                    <a:blip r:embed="rId34"/>
+                    <a:stretch>
+                      <a:fillRect/>
+                    </a:stretch>
+                  </pic:blipFill>
+                  <pic:spPr>
+                    <a:xfrm>
+                      <a:off x="0" y="0"/>
+                      <a:ext cx="6154928" cy="2080835"/>
+                    </a:xfrm>
+                    <a:prstGeom prst="rect">
+                      <a:avLst/>
+                    </a:prstGeom>
+                  </pic:spPr>
+                </pic:pic>
+              </a:graphicData>
+            </a:graphic>
+          </wp:inline>
+        </w:drawing>
+      </w:r>
+    </w:p>
+    <w:p>
+      <w:pPr>
+        <w:pStyle w:val="PargrafodaLista"/>
+        <w:numPr>
+          <w:ilvl w:val="0"/>
+          <w:numId w:val="4"/>
+        </w:numPr>
+        <w:jc w:val="both"/>
+      </w:pPr>
+      <w:r>
+        <w:t>Realizar o mesmo procedimento como método</w:t>
+      </w:r>
+      <w:r>
+        <w:t xml:space="preserve"> de registrar usuário.</w:t>
+      </w:r>
+    </w:p>
+    <w:p>
+      <w:pPr>
+        <w:ind w:left="340"/>
+        <w:jc w:val="both"/>
+      </w:pPr>
+      <w:r>
+        <w:rPr>
+          <w:noProof/>
+          <w:lang w:eastAsia="pt-BR"/>
+        </w:rPr>
+        <w:drawing>
+          <wp:inline distT="0" distB="0" distL="0" distR="0" wp14:anchorId="145AAEDD" wp14:editId="5E9E8EB9">
+            <wp:extent cx="5337545" cy="1685243"/>
+            <wp:effectExtent l="0" t="0" r="0" b="0"/>
+            <wp:docPr id="31" name="Imagem 31"/>
+            <wp:cNvGraphicFramePr>
+              <a:graphicFrameLocks xmlns:a="http://schemas.openxmlformats.org/drawingml/2006/main" noChangeAspect="1"/>
+            </wp:cNvGraphicFramePr>
+            <a:graphic xmlns:a="http://schemas.openxmlformats.org/drawingml/2006/main">
+              <a:graphicData uri="http://schemas.openxmlformats.org/drawingml/2006/picture">
+                <pic:pic xmlns:pic="http://schemas.openxmlformats.org/drawingml/2006/picture">
+                  <pic:nvPicPr>
+                    <pic:cNvPr id="1" name=""/>
+                    <pic:cNvPicPr/>
+                  </pic:nvPicPr>
+                  <pic:blipFill>
+                    <a:blip r:embed="rId35"/>
+                    <a:stretch>
+                      <a:fillRect/>
+                    </a:stretch>
+                  </pic:blipFill>
+                  <pic:spPr>
+                    <a:xfrm>
+                      <a:off x="0" y="0"/>
+                      <a:ext cx="5380736" cy="1698880"/>
+                    </a:xfrm>
+                    <a:prstGeom prst="rect">
+                      <a:avLst/>
+                    </a:prstGeom>
+                  </pic:spPr>
+                </pic:pic>
+              </a:graphicData>
+            </a:graphic>
+          </wp:inline>
+        </w:drawing>
+      </w:r>
+    </w:p>
+    <w:p>
+      <w:pPr>
+        <w:pStyle w:val="PargrafodaLista"/>
+        <w:numPr>
+          <w:ilvl w:val="0"/>
+          <w:numId w:val="4"/>
+        </w:numPr>
+        <w:jc w:val="both"/>
+      </w:pPr>
+      <w:r>
+        <w:t>Rodar a aplicação para verificar se estar tudo certo.</w:t>
+      </w:r>
+    </w:p>
+    <w:p>
+      <w:pPr>
+        <w:ind w:left="624"/>
+        <w:jc w:val="center"/>
+      </w:pPr>
+      <w:r>
+        <w:rPr>
+          <w:noProof/>
+          <w:lang w:eastAsia="pt-BR"/>
+        </w:rPr>
+        <w:drawing>
+          <wp:inline distT="0" distB="0" distL="0" distR="0" wp14:anchorId="736F37E5" wp14:editId="49EF707F">
+            <wp:extent cx="3889890" cy="3997842"/>
+            <wp:effectExtent l="0" t="0" r="0" b="3175"/>
+            <wp:docPr id="32" name="Imagem 32"/>
+            <wp:cNvGraphicFramePr>
+              <a:graphicFrameLocks xmlns:a="http://schemas.openxmlformats.org/drawingml/2006/main" noChangeAspect="1"/>
+            </wp:cNvGraphicFramePr>
+            <a:graphic xmlns:a="http://schemas.openxmlformats.org/drawingml/2006/main">
+              <a:graphicData uri="http://schemas.openxmlformats.org/drawingml/2006/picture">
+                <pic:pic xmlns:pic="http://schemas.openxmlformats.org/drawingml/2006/picture">
+                  <pic:nvPicPr>
+                    <pic:cNvPr id="1" name=""/>
+                    <pic:cNvPicPr/>
+                  </pic:nvPicPr>
+                  <pic:blipFill>
+                    <a:blip r:embed="rId36"/>
+                    <a:stretch>
+                      <a:fillRect/>
+                    </a:stretch>
+                  </pic:blipFill>
+                  <pic:spPr>
+                    <a:xfrm>
+                      <a:off x="0" y="0"/>
+                      <a:ext cx="3935592" cy="4044812"/>
+                    </a:xfrm>
+                    <a:prstGeom prst="rect">
+                      <a:avLst/>
+                    </a:prstGeom>
+                  </pic:spPr>
+                </pic:pic>
+              </a:graphicData>
+            </a:graphic>
+          </wp:inline>
+        </w:drawing>
+      </w:r>
+      <w:bookmarkStart w:id="0" w:name="_GoBack"/>
+      <w:bookmarkEnd w:id="0"/>
+    </w:p>
+    <w:p>
+      <w:pPr>
+        <w:pStyle w:val="PargrafodaLista"/>
+        <w:jc w:val="both"/>
+      </w:pPr>
+    </w:p>
+    <w:p>
+      <w:pPr>
+        <w:shd w:val="clear" w:color="auto" w:fill="F7F7F7"/>
+        <w:rPr>
+          <w:rFonts w:ascii="Arial monospaced for SAP" w:hAnsi="Arial monospaced for SAP"/>
+          <w:b/>
+          <w:sz w:val="28"/>
+          <w:szCs w:val="28"/>
+        </w:rPr>
+      </w:pPr>
+    </w:p>
+    <w:p>
+      <w:pPr>
+        <w:numPr>
+          <w:ilvl w:val="0"/>
+          <w:numId w:val="4"/>
+        </w:numPr>
+        <w:shd w:val="clear" w:color="auto" w:fill="F7F7F7"/>
+        <w:spacing w:after="0" w:line="240" w:lineRule="auto"/>
+        <w:ind w:left="0"/>
+        <w:rPr>
+          <w:rFonts w:ascii="Arial monospaced for SAP" w:hAnsi="Arial monospaced for SAP"/>
+          <w:b/>
+          <w:color w:val="425252"/>
+          <w:sz w:val="28"/>
+          <w:szCs w:val="28"/>
+          <w:shd w:val="clear" w:color="auto" w:fill="F0F0F0"/>
+        </w:rPr>
+      </w:pPr>
+      <w:r>
+        <w:rPr>
+          <w:rFonts w:ascii="Arial monospaced for SAP" w:hAnsi="Arial monospaced for SAP"/>
+          <w:b/>
+          <w:sz w:val="28"/>
+          <w:szCs w:val="28"/>
+        </w:rPr>
+        <w:fldChar w:fldCharType="begin"/>
+      </w:r>
+      <w:r>
+        <w:rPr>
+          <w:rFonts w:ascii="Arial monospaced for SAP" w:hAnsi="Arial monospaced for SAP"/>
+          <w:b/>
+          <w:sz w:val="28"/>
+          <w:szCs w:val="28"/>
+        </w:rPr>
+        <w:instrText xml:space="preserve"> HYPERLINK "https://desenvolvedor.io/curso-online-asp-net-core-enterprise-applications/aula/be67d97c-fcd0-4000-9f0c-4512c6b8bd1f" \l "status" </w:instrText>
+      </w:r>
+      <w:r>
+        <w:rPr>
+          <w:rFonts w:ascii="Arial monospaced for SAP" w:hAnsi="Arial monospaced for SAP"/>
+          <w:b/>
+          <w:sz w:val="28"/>
+          <w:szCs w:val="28"/>
+        </w:rPr>
+        <w:fldChar w:fldCharType="separate"/>
+      </w:r>
+      <w:r>
+        <w:rPr>
+          <w:rStyle w:val="status-icon"/>
+          <w:rFonts w:ascii="Arial monospaced for SAP" w:hAnsi="Arial monospaced for SAP"/>
+          <w:b/>
+          <w:color w:val="425252"/>
+          <w:sz w:val="28"/>
+          <w:szCs w:val="28"/>
+          <w:shd w:val="clear" w:color="auto" w:fill="F0F0F0"/>
+        </w:rPr>
+        <w:t> </w:t>
+      </w:r>
+      <w:r>
+        <w:rPr>
+          <w:rStyle w:val="lecture-name"/>
+          <w:rFonts w:ascii="Arial monospaced for SAP" w:hAnsi="Arial monospaced for SAP"/>
+          <w:b/>
+          <w:color w:val="425252"/>
+          <w:sz w:val="28"/>
+          <w:szCs w:val="28"/>
+          <w:shd w:val="clear" w:color="auto" w:fill="F0F0F0"/>
+        </w:rPr>
+        <w:t>Response customizado (19:00)</w:t>
+      </w:r>
+    </w:p>
+    <w:p>
+      <w:pPr>
+        <w:shd w:val="clear" w:color="auto" w:fill="F7F7F7"/>
+        <w:rPr>
+          <w:rFonts w:ascii="Arial monospaced for SAP" w:hAnsi="Arial monospaced for SAP"/>
+          <w:b/>
+          <w:sz w:val="28"/>
+          <w:szCs w:val="28"/>
+        </w:rPr>
+      </w:pPr>
+      <w:r>
+        <w:rPr>
+          <w:rFonts w:ascii="Arial monospaced for SAP" w:hAnsi="Arial monospaced for SAP"/>
+          <w:b/>
+          <w:sz w:val="28"/>
+          <w:szCs w:val="28"/>
+        </w:rPr>
+        <w:fldChar w:fldCharType="end"/>
+      </w:r>
+    </w:p>
+    <w:p>
+      <w:pPr>
+        <w:numPr>
+          <w:ilvl w:val="0"/>
+          <w:numId w:val="4"/>
+        </w:numPr>
+        <w:shd w:val="clear" w:color="auto" w:fill="F7F7F7"/>
+        <w:spacing w:after="0" w:line="240" w:lineRule="auto"/>
+        <w:ind w:left="0"/>
+        <w:rPr>
+          <w:rFonts w:ascii="Arial monospaced for SAP" w:hAnsi="Arial monospaced for SAP"/>
+          <w:b/>
+          <w:color w:val="425252"/>
+          <w:sz w:val="28"/>
+          <w:szCs w:val="28"/>
+          <w:shd w:val="clear" w:color="auto" w:fill="F0F0F0"/>
+        </w:rPr>
+      </w:pPr>
+      <w:r>
+        <w:rPr>
+          <w:rFonts w:ascii="Arial monospaced for SAP" w:hAnsi="Arial monospaced for SAP"/>
+          <w:b/>
+          <w:sz w:val="28"/>
+          <w:szCs w:val="28"/>
+        </w:rPr>
+        <w:fldChar w:fldCharType="begin"/>
+      </w:r>
+      <w:r>
+        <w:rPr>
+          <w:rFonts w:ascii="Arial monospaced for SAP" w:hAnsi="Arial monospaced for SAP"/>
+          <w:b/>
+          <w:sz w:val="28"/>
+          <w:szCs w:val="28"/>
+        </w:rPr>
+        <w:instrText xml:space="preserve"> HYPERLINK "https://desenvolvedor.io/curso-online-asp-net-core-enterprise-applications/aula/2ae4634b-0530-412a-be4e-bbb5816fdeba" \l "status" </w:instrText>
+      </w:r>
+      <w:r>
+        <w:rPr>
+          <w:rFonts w:ascii="Arial monospaced for SAP" w:hAnsi="Arial monospaced for SAP"/>
+          <w:b/>
+          <w:sz w:val="28"/>
+          <w:szCs w:val="28"/>
+        </w:rPr>
+        <w:fldChar w:fldCharType="separate"/>
+      </w:r>
+      <w:r>
+        <w:rPr>
+          <w:rStyle w:val="status-icon"/>
+          <w:rFonts w:ascii="Arial monospaced for SAP" w:hAnsi="Arial monospaced for SAP"/>
+          <w:b/>
+          <w:color w:val="425252"/>
+          <w:sz w:val="28"/>
+          <w:szCs w:val="28"/>
+          <w:shd w:val="clear" w:color="auto" w:fill="F0F0F0"/>
+        </w:rPr>
+        <w:t> </w:t>
+      </w:r>
+      <w:r>
+        <w:rPr>
+          <w:rStyle w:val="lecture-name"/>
+          <w:rFonts w:ascii="Arial monospaced for SAP" w:hAnsi="Arial monospaced for SAP"/>
+          <w:b/>
+          <w:color w:val="425252"/>
+          <w:sz w:val="28"/>
+          <w:szCs w:val="28"/>
+          <w:shd w:val="clear" w:color="auto" w:fill="F0F0F0"/>
+        </w:rPr>
+        <w:t xml:space="preserve">Customizando as mensagens do </w:t>
+      </w:r>
+      <w:proofErr w:type="spellStart"/>
+      <w:r>
+        <w:rPr>
+          <w:rStyle w:val="lecture-name"/>
+          <w:rFonts w:ascii="Arial monospaced for SAP" w:hAnsi="Arial monospaced for SAP"/>
+          <w:b/>
+          <w:color w:val="425252"/>
+          <w:sz w:val="28"/>
+          <w:szCs w:val="28"/>
+          <w:shd w:val="clear" w:color="auto" w:fill="F0F0F0"/>
+        </w:rPr>
+        <w:t>Identity</w:t>
+      </w:r>
+      <w:proofErr w:type="spellEnd"/>
+      <w:r>
+        <w:rPr>
+          <w:rStyle w:val="lecture-name"/>
+          <w:rFonts w:ascii="Arial monospaced for SAP" w:hAnsi="Arial monospaced for SAP"/>
+          <w:b/>
+          <w:color w:val="425252"/>
+          <w:sz w:val="28"/>
+          <w:szCs w:val="28"/>
+          <w:shd w:val="clear" w:color="auto" w:fill="F0F0F0"/>
+        </w:rPr>
+        <w:t xml:space="preserve"> (4:00)</w:t>
+      </w:r>
+    </w:p>
+    <w:p>
+      <w:pPr>
+        <w:shd w:val="clear" w:color="auto" w:fill="F7F7F7"/>
+        <w:rPr>
+          <w:rFonts w:ascii="Arial monospaced for SAP" w:hAnsi="Arial monospaced for SAP"/>
+          <w:b/>
+          <w:sz w:val="28"/>
+          <w:szCs w:val="28"/>
+        </w:rPr>
+      </w:pPr>
+      <w:r>
+        <w:rPr>
+          <w:rFonts w:ascii="Arial monospaced for SAP" w:hAnsi="Arial monospaced for SAP"/>
+          <w:b/>
+          <w:sz w:val="28"/>
+          <w:szCs w:val="28"/>
+        </w:rPr>
+        <w:fldChar w:fldCharType="end"/>
+      </w:r>
+    </w:p>
+    <w:p>
+      <w:pPr>
+        <w:numPr>
+          <w:ilvl w:val="0"/>
+          <w:numId w:val="4"/>
+        </w:numPr>
         <w:shd w:val="clear" w:color="auto" w:fill="F7F7F7"/>
         <w:spacing w:after="0" w:line="240" w:lineRule="auto"/>
         <w:ind w:left="0"/>
@@ -4356,7 +5383,6 @@
           <w:sz w:val="28"/>
           <w:szCs w:val="28"/>
         </w:rPr>
-        <w:lastRenderedPageBreak/>
         <w:fldChar w:fldCharType="end"/>
       </w:r>
     </w:p>
@@ -4979,6 +6005,7 @@
           <w:sz w:val="28"/>
           <w:szCs w:val="28"/>
         </w:rPr>
+        <w:lastRenderedPageBreak/>
         <w:fldChar w:fldCharType="end"/>
       </w:r>
     </w:p>
@@ -5683,7 +6710,6 @@
           <w:sz w:val="28"/>
           <w:szCs w:val="28"/>
         </w:rPr>
-        <w:lastRenderedPageBreak/>
         <w:fldChar w:fldCharType="begin"/>
       </w:r>
       <w:r>
@@ -6310,6 +7336,7 @@
           <w:sz w:val="28"/>
           <w:szCs w:val="28"/>
         </w:rPr>
+        <w:lastRenderedPageBreak/>
         <w:fldChar w:fldCharType="end"/>
       </w:r>
     </w:p>
@@ -6962,7 +7989,6 @@
           <w:sz w:val="28"/>
           <w:szCs w:val="28"/>
         </w:rPr>
-        <w:lastRenderedPageBreak/>
         <w:fldChar w:fldCharType="begin"/>
       </w:r>
       <w:r>
@@ -7735,6 +8761,7 @@
           <w:sz w:val="28"/>
           <w:szCs w:val="28"/>
         </w:rPr>
+        <w:lastRenderedPageBreak/>
         <w:t>Modelagem da API de Clientes</w:t>
       </w:r>
     </w:p>
@@ -8335,7 +9362,6 @@
           <w:sz w:val="28"/>
           <w:szCs w:val="28"/>
         </w:rPr>
-        <w:lastRenderedPageBreak/>
         <w:fldChar w:fldCharType="begin"/>
       </w:r>
       <w:r>
@@ -9090,6 +10116,7 @@
           <w:sz w:val="28"/>
           <w:szCs w:val="28"/>
         </w:rPr>
+        <w:lastRenderedPageBreak/>
         <w:fldChar w:fldCharType="begin"/>
       </w:r>
       <w:r>
@@ -9764,7 +10791,6 @@
           <w:sz w:val="28"/>
           <w:szCs w:val="28"/>
         </w:rPr>
-        <w:lastRenderedPageBreak/>
         <w:fldChar w:fldCharType="end"/>
       </w:r>
     </w:p>
@@ -10441,6 +11467,7 @@
           <w:sz w:val="28"/>
           <w:szCs w:val="28"/>
         </w:rPr>
+        <w:lastRenderedPageBreak/>
         <w:fldChar w:fldCharType="end"/>
       </w:r>
     </w:p>
@@ -11133,7 +12160,6 @@
           <w:szCs w:val="28"/>
           <w:shd w:val="clear" w:color="auto" w:fill="F0F0F0"/>
         </w:rPr>
-        <w:lastRenderedPageBreak/>
         <w:t> </w:t>
       </w:r>
       <w:r>
@@ -11756,6 +12782,7 @@
           <w:szCs w:val="28"/>
           <w:shd w:val="clear" w:color="auto" w:fill="F0F0F0"/>
         </w:rPr>
+        <w:lastRenderedPageBreak/>
         <w:t> </w:t>
       </w:r>
       <w:r>
@@ -12526,7 +13553,6 @@
           <w:sz w:val="28"/>
           <w:szCs w:val="28"/>
         </w:rPr>
-        <w:lastRenderedPageBreak/>
         <w:t>Processo de Pedidos</w:t>
       </w:r>
     </w:p>
@@ -13201,6 +14227,7 @@
           <w:sz w:val="28"/>
           <w:szCs w:val="28"/>
         </w:rPr>
+        <w:lastRenderedPageBreak/>
         <w:fldChar w:fldCharType="end"/>
       </w:r>
     </w:p>
@@ -13823,7 +14850,6 @@
           <w:sz w:val="28"/>
           <w:szCs w:val="28"/>
         </w:rPr>
-        <w:lastRenderedPageBreak/>
         <w:fldChar w:fldCharType="end"/>
       </w:r>
     </w:p>
@@ -14524,6 +15550,7 @@
           <w:sz w:val="28"/>
           <w:szCs w:val="28"/>
         </w:rPr>
+        <w:lastRenderedPageBreak/>
         <w:fldChar w:fldCharType="end"/>
       </w:r>
     </w:p>
@@ -15276,7 +16303,6 @@
           <w:sz w:val="28"/>
           <w:szCs w:val="28"/>
         </w:rPr>
-        <w:lastRenderedPageBreak/>
         <w:fldChar w:fldCharType="end"/>
       </w:r>
     </w:p>
@@ -15785,6 +16811,7 @@
           <w:sz w:val="28"/>
           <w:szCs w:val="28"/>
         </w:rPr>
+        <w:lastRenderedPageBreak/>
         <w:fldChar w:fldCharType="begin"/>
       </w:r>
       <w:r>
@@ -16395,7 +17422,6 @@
           <w:sz w:val="28"/>
           <w:szCs w:val="28"/>
         </w:rPr>
-        <w:lastRenderedPageBreak/>
         <w:fldChar w:fldCharType="begin"/>
       </w:r>
       <w:r>
@@ -17076,6 +18102,7 @@
           <w:sz w:val="28"/>
           <w:szCs w:val="28"/>
         </w:rPr>
+        <w:lastRenderedPageBreak/>
         <w:fldChar w:fldCharType="end"/>
       </w:r>
     </w:p>
@@ -17584,7 +18611,6 @@
           <w:sz w:val="28"/>
           <w:szCs w:val="28"/>
         </w:rPr>
-        <w:lastRenderedPageBreak/>
         <w:fldChar w:fldCharType="begin"/>
       </w:r>
       <w:r>
@@ -18293,6 +19319,7 @@
           <w:sz w:val="28"/>
           <w:szCs w:val="28"/>
         </w:rPr>
+        <w:lastRenderedPageBreak/>
         <w:fldChar w:fldCharType="end"/>
       </w:r>
     </w:p>
@@ -19049,7 +20076,6 @@
           <w:sz w:val="28"/>
           <w:szCs w:val="28"/>
         </w:rPr>
-        <w:lastRenderedPageBreak/>
         <w:fldChar w:fldCharType="end"/>
       </w:r>
     </w:p>
@@ -19848,6 +20874,7 @@
           <w:sz w:val="28"/>
           <w:szCs w:val="28"/>
         </w:rPr>
+        <w:lastRenderedPageBreak/>
         <w:fldChar w:fldCharType="end"/>
       </w:r>
     </w:p>
@@ -20524,7 +21551,6 @@
           <w:sz w:val="28"/>
           <w:szCs w:val="28"/>
         </w:rPr>
-        <w:lastRenderedPageBreak/>
         <w:fldChar w:fldCharType="end"/>
       </w:r>
     </w:p>
@@ -21173,6 +22199,7 @@
           <w:sz w:val="28"/>
           <w:szCs w:val="28"/>
         </w:rPr>
+        <w:lastRenderedPageBreak/>
         <w:fldChar w:fldCharType="end"/>
       </w:r>
     </w:p>
@@ -21865,7 +22892,6 @@
           <w:sz w:val="23"/>
           <w:szCs w:val="23"/>
         </w:rPr>
-        <w:lastRenderedPageBreak/>
         <w:t>Encerramento</w:t>
       </w:r>
     </w:p>
@@ -24815,7 +25841,7 @@
 </file>
 
 <file path=customXml/itemProps1.xml><?xml version="1.0" encoding="utf-8"?>
-<ds:datastoreItem xmlns:ds="http://schemas.openxmlformats.org/officeDocument/2006/customXml" ds:itemID="{CB7D90B7-B8FF-4985-8C7A-BEA51CF8CAE7}">
+<ds:datastoreItem xmlns:ds="http://schemas.openxmlformats.org/officeDocument/2006/customXml" ds:itemID="{063C3766-E659-4174-A8AC-EFF0ADDE46E9}">
   <ds:schemaRefs>
     <ds:schemaRef ds:uri="http://schemas.openxmlformats.org/officeDocument/2006/bibliography"/>
   </ds:schemaRefs>

</xml_diff>